<commit_message>
removed unnecessary text. Added use case scenarios.
</commit_message>
<xml_diff>
--- a/SRS template.docx
+++ b/SRS template.docx
@@ -524,6 +524,7 @@
       </w:tr>
       <w:tr>
         <w:tblPrEx>
+          <w:shd w:val="clear" w:color="auto" w:fill="CED7E7"/>
           <w:tblLayout w:type="fixed"/>
           <w:tblCellMar>
             <w:top w:w="0" w:type="dxa"/>
@@ -1021,7 +1022,204 @@
       </w:tr>
       <w:tr>
         <w:tblPrEx>
-          <w:shd w:val="clear" w:color="auto" w:fill="CED7E7"/>
+          <w:tblLayout w:type="fixed"/>
+          <w:tblCellMar>
+            <w:top w:w="0" w:type="dxa"/>
+            <w:left w:w="108" w:type="dxa"/>
+            <w:bottom w:w="0" w:type="dxa"/>
+            <w:right w:w="108" w:type="dxa"/>
+          </w:tblCellMar>
+        </w:tblPrEx>
+        <w:trPr>
+          <w:cantSplit/>
+          <w:trHeight w:val="227" w:hRule="atLeast"/>
+        </w:trPr>
+        <w:tc>
+          <w:tcPr>
+            <w:tcW w:w="1262" w:type="dxa"/>
+            <w:tcBorders>
+              <w:top w:val="single" w:color="000000" w:sz="6" w:space="0"/>
+              <w:left w:val="single" w:color="000000" w:sz="6" w:space="0"/>
+              <w:bottom w:val="single" w:color="000000" w:sz="6" w:space="0"/>
+              <w:right w:val="single" w:color="000000" w:sz="6" w:space="0"/>
+            </w:tcBorders>
+            <w:shd w:val="clear" w:color="auto" w:fill="E5E5E5"/>
+            <w:tcMar>
+              <w:top w:w="80" w:type="dxa"/>
+              <w:left w:w="80" w:type="dxa"/>
+              <w:bottom w:w="80" w:type="dxa"/>
+              <w:right w:w="80" w:type="dxa"/>
+            </w:tcMar>
+          </w:tcPr>
+          <w:p>
+            <w:pPr>
+              <w:rPr>
+                <w:rFonts w:ascii="Cambria" w:hAnsi="Cambria" w:eastAsia="Cambria" w:cs="Cambria"/>
+                <w:sz w:val="36"/>
+                <w:szCs w:val="36"/>
+              </w:rPr>
+            </w:pPr>
+          </w:p>
+        </w:tc>
+        <w:tc>
+          <w:tcPr>
+            <w:tcW w:w="1066" w:type="dxa"/>
+            <w:tcBorders>
+              <w:top w:val="single" w:color="000000" w:sz="6" w:space="0"/>
+              <w:left w:val="single" w:color="000000" w:sz="6" w:space="0"/>
+              <w:bottom w:val="single" w:color="000000" w:sz="6" w:space="0"/>
+              <w:right w:val="single" w:color="000000" w:sz="6" w:space="0"/>
+            </w:tcBorders>
+            <w:shd w:val="clear" w:color="auto" w:fill="E5E5E5"/>
+            <w:tcMar>
+              <w:top w:w="80" w:type="dxa"/>
+              <w:left w:w="80" w:type="dxa"/>
+              <w:bottom w:w="80" w:type="dxa"/>
+              <w:right w:w="80" w:type="dxa"/>
+            </w:tcMar>
+          </w:tcPr>
+          <w:p/>
+        </w:tc>
+        <w:tc>
+          <w:tcPr>
+            <w:tcW w:w="3766" w:type="dxa"/>
+            <w:tcBorders>
+              <w:top w:val="single" w:color="000000" w:sz="6" w:space="0"/>
+              <w:left w:val="single" w:color="000000" w:sz="6" w:space="0"/>
+              <w:bottom w:val="single" w:color="000000" w:sz="6" w:space="0"/>
+              <w:right w:val="single" w:color="000000" w:sz="6" w:space="0"/>
+            </w:tcBorders>
+            <w:shd w:val="clear" w:color="auto" w:fill="E5E5E5"/>
+            <w:tcMar>
+              <w:top w:w="80" w:type="dxa"/>
+              <w:left w:w="80" w:type="dxa"/>
+              <w:bottom w:w="80" w:type="dxa"/>
+              <w:right w:w="80" w:type="dxa"/>
+            </w:tcMar>
+          </w:tcPr>
+          <w:p/>
+        </w:tc>
+        <w:tc>
+          <w:tcPr>
+            <w:tcW w:w="2544" w:type="dxa"/>
+            <w:tcBorders>
+              <w:top w:val="single" w:color="000000" w:sz="6" w:space="0"/>
+              <w:left w:val="single" w:color="000000" w:sz="6" w:space="0"/>
+              <w:bottom w:val="single" w:color="000000" w:sz="6" w:space="0"/>
+              <w:right w:val="single" w:color="000000" w:sz="6" w:space="0"/>
+            </w:tcBorders>
+            <w:shd w:val="clear" w:color="auto" w:fill="E5E5E5"/>
+            <w:tcMar>
+              <w:top w:w="80" w:type="dxa"/>
+              <w:left w:w="80" w:type="dxa"/>
+              <w:bottom w:w="80" w:type="dxa"/>
+              <w:right w:w="80" w:type="dxa"/>
+            </w:tcMar>
+          </w:tcPr>
+          <w:p/>
+        </w:tc>
+      </w:tr>
+      <w:tr>
+        <w:tblPrEx>
+          <w:tblLayout w:type="fixed"/>
+          <w:tblCellMar>
+            <w:top w:w="0" w:type="dxa"/>
+            <w:left w:w="108" w:type="dxa"/>
+            <w:bottom w:w="0" w:type="dxa"/>
+            <w:right w:w="108" w:type="dxa"/>
+          </w:tblCellMar>
+        </w:tblPrEx>
+        <w:trPr>
+          <w:cantSplit/>
+          <w:trHeight w:val="227" w:hRule="atLeast"/>
+        </w:trPr>
+        <w:tc>
+          <w:tcPr>
+            <w:tcW w:w="1262" w:type="dxa"/>
+            <w:tcBorders>
+              <w:top w:val="single" w:color="000000" w:sz="6" w:space="0"/>
+              <w:left w:val="single" w:color="000000" w:sz="6" w:space="0"/>
+              <w:bottom w:val="single" w:color="000000" w:sz="6" w:space="0"/>
+              <w:right w:val="single" w:color="000000" w:sz="6" w:space="0"/>
+            </w:tcBorders>
+            <w:shd w:val="clear" w:color="auto" w:fill="E5E5E5"/>
+            <w:tcMar>
+              <w:top w:w="80" w:type="dxa"/>
+              <w:left w:w="80" w:type="dxa"/>
+              <w:bottom w:w="80" w:type="dxa"/>
+              <w:right w:w="80" w:type="dxa"/>
+            </w:tcMar>
+          </w:tcPr>
+          <w:p>
+            <w:pPr>
+              <w:rPr>
+                <w:rFonts w:ascii="Cambria" w:hAnsi="Cambria" w:eastAsia="Cambria" w:cs="Cambria"/>
+                <w:sz w:val="36"/>
+                <w:szCs w:val="36"/>
+              </w:rPr>
+            </w:pPr>
+          </w:p>
+        </w:tc>
+        <w:tc>
+          <w:tcPr>
+            <w:tcW w:w="1066" w:type="dxa"/>
+            <w:tcBorders>
+              <w:top w:val="single" w:color="000000" w:sz="6" w:space="0"/>
+              <w:left w:val="single" w:color="000000" w:sz="6" w:space="0"/>
+              <w:bottom w:val="single" w:color="000000" w:sz="6" w:space="0"/>
+              <w:right w:val="single" w:color="000000" w:sz="6" w:space="0"/>
+            </w:tcBorders>
+            <w:shd w:val="clear" w:color="auto" w:fill="E5E5E5"/>
+            <w:tcMar>
+              <w:top w:w="80" w:type="dxa"/>
+              <w:left w:w="80" w:type="dxa"/>
+              <w:bottom w:w="80" w:type="dxa"/>
+              <w:right w:w="80" w:type="dxa"/>
+            </w:tcMar>
+          </w:tcPr>
+          <w:p/>
+        </w:tc>
+        <w:tc>
+          <w:tcPr>
+            <w:tcW w:w="3766" w:type="dxa"/>
+            <w:tcBorders>
+              <w:top w:val="single" w:color="000000" w:sz="6" w:space="0"/>
+              <w:left w:val="single" w:color="000000" w:sz="6" w:space="0"/>
+              <w:bottom w:val="single" w:color="000000" w:sz="6" w:space="0"/>
+              <w:right w:val="single" w:color="000000" w:sz="6" w:space="0"/>
+            </w:tcBorders>
+            <w:shd w:val="clear" w:color="auto" w:fill="E5E5E5"/>
+            <w:tcMar>
+              <w:top w:w="80" w:type="dxa"/>
+              <w:left w:w="80" w:type="dxa"/>
+              <w:bottom w:w="80" w:type="dxa"/>
+              <w:right w:w="80" w:type="dxa"/>
+            </w:tcMar>
+          </w:tcPr>
+          <w:p/>
+        </w:tc>
+        <w:tc>
+          <w:tcPr>
+            <w:tcW w:w="2544" w:type="dxa"/>
+            <w:tcBorders>
+              <w:top w:val="single" w:color="000000" w:sz="6" w:space="0"/>
+              <w:left w:val="single" w:color="000000" w:sz="6" w:space="0"/>
+              <w:bottom w:val="single" w:color="000000" w:sz="6" w:space="0"/>
+              <w:right w:val="single" w:color="000000" w:sz="6" w:space="0"/>
+            </w:tcBorders>
+            <w:shd w:val="clear" w:color="auto" w:fill="E5E5E5"/>
+            <w:tcMar>
+              <w:top w:w="80" w:type="dxa"/>
+              <w:left w:w="80" w:type="dxa"/>
+              <w:bottom w:w="80" w:type="dxa"/>
+              <w:right w:w="80" w:type="dxa"/>
+            </w:tcMar>
+          </w:tcPr>
+          <w:p/>
+        </w:tc>
+      </w:tr>
+      <w:tr>
+        <w:tblPrEx>
           <w:tblLayout w:type="fixed"/>
           <w:tblCellMar>
             <w:top w:w="0" w:type="dxa"/>
@@ -1320,106 +1518,6 @@
       </w:tr>
       <w:tr>
         <w:tblPrEx>
-          <w:shd w:val="clear" w:color="auto" w:fill="CED7E7"/>
-          <w:tblLayout w:type="fixed"/>
-          <w:tblCellMar>
-            <w:top w:w="0" w:type="dxa"/>
-            <w:left w:w="108" w:type="dxa"/>
-            <w:bottom w:w="0" w:type="dxa"/>
-            <w:right w:w="108" w:type="dxa"/>
-          </w:tblCellMar>
-        </w:tblPrEx>
-        <w:trPr>
-          <w:cantSplit/>
-          <w:trHeight w:val="227" w:hRule="atLeast"/>
-        </w:trPr>
-        <w:tc>
-          <w:tcPr>
-            <w:tcW w:w="1262" w:type="dxa"/>
-            <w:tcBorders>
-              <w:top w:val="single" w:color="000000" w:sz="6" w:space="0"/>
-              <w:left w:val="single" w:color="000000" w:sz="6" w:space="0"/>
-              <w:bottom w:val="single" w:color="000000" w:sz="6" w:space="0"/>
-              <w:right w:val="single" w:color="000000" w:sz="6" w:space="0"/>
-            </w:tcBorders>
-            <w:shd w:val="clear" w:color="auto" w:fill="E5E5E5"/>
-            <w:tcMar>
-              <w:top w:w="80" w:type="dxa"/>
-              <w:left w:w="80" w:type="dxa"/>
-              <w:bottom w:w="80" w:type="dxa"/>
-              <w:right w:w="80" w:type="dxa"/>
-            </w:tcMar>
-          </w:tcPr>
-          <w:p>
-            <w:pPr>
-              <w:rPr>
-                <w:rFonts w:ascii="Cambria" w:hAnsi="Cambria" w:eastAsia="Cambria" w:cs="Cambria"/>
-                <w:sz w:val="36"/>
-                <w:szCs w:val="36"/>
-              </w:rPr>
-            </w:pPr>
-          </w:p>
-        </w:tc>
-        <w:tc>
-          <w:tcPr>
-            <w:tcW w:w="1066" w:type="dxa"/>
-            <w:tcBorders>
-              <w:top w:val="single" w:color="000000" w:sz="6" w:space="0"/>
-              <w:left w:val="single" w:color="000000" w:sz="6" w:space="0"/>
-              <w:bottom w:val="single" w:color="000000" w:sz="6" w:space="0"/>
-              <w:right w:val="single" w:color="000000" w:sz="6" w:space="0"/>
-            </w:tcBorders>
-            <w:shd w:val="clear" w:color="auto" w:fill="E5E5E5"/>
-            <w:tcMar>
-              <w:top w:w="80" w:type="dxa"/>
-              <w:left w:w="80" w:type="dxa"/>
-              <w:bottom w:w="80" w:type="dxa"/>
-              <w:right w:w="80" w:type="dxa"/>
-            </w:tcMar>
-          </w:tcPr>
-          <w:p/>
-        </w:tc>
-        <w:tc>
-          <w:tcPr>
-            <w:tcW w:w="3766" w:type="dxa"/>
-            <w:tcBorders>
-              <w:top w:val="single" w:color="000000" w:sz="6" w:space="0"/>
-              <w:left w:val="single" w:color="000000" w:sz="6" w:space="0"/>
-              <w:bottom w:val="single" w:color="000000" w:sz="6" w:space="0"/>
-              <w:right w:val="single" w:color="000000" w:sz="6" w:space="0"/>
-            </w:tcBorders>
-            <w:shd w:val="clear" w:color="auto" w:fill="E5E5E5"/>
-            <w:tcMar>
-              <w:top w:w="80" w:type="dxa"/>
-              <w:left w:w="80" w:type="dxa"/>
-              <w:bottom w:w="80" w:type="dxa"/>
-              <w:right w:w="80" w:type="dxa"/>
-            </w:tcMar>
-          </w:tcPr>
-          <w:p/>
-        </w:tc>
-        <w:tc>
-          <w:tcPr>
-            <w:tcW w:w="2544" w:type="dxa"/>
-            <w:tcBorders>
-              <w:top w:val="single" w:color="000000" w:sz="6" w:space="0"/>
-              <w:left w:val="single" w:color="000000" w:sz="6" w:space="0"/>
-              <w:bottom w:val="single" w:color="000000" w:sz="6" w:space="0"/>
-              <w:right w:val="single" w:color="000000" w:sz="6" w:space="0"/>
-            </w:tcBorders>
-            <w:shd w:val="clear" w:color="auto" w:fill="E5E5E5"/>
-            <w:tcMar>
-              <w:top w:w="80" w:type="dxa"/>
-              <w:left w:w="80" w:type="dxa"/>
-              <w:bottom w:w="80" w:type="dxa"/>
-              <w:right w:w="80" w:type="dxa"/>
-            </w:tcMar>
-          </w:tcPr>
-          <w:p/>
-        </w:tc>
-      </w:tr>
-      <w:tr>
-        <w:tblPrEx>
           <w:tblLayout w:type="fixed"/>
           <w:tblCellMar>
             <w:top w:w="0" w:type="dxa"/>
@@ -1619,7 +1717,6 @@
       </w:tr>
       <w:tr>
         <w:tblPrEx>
-          <w:shd w:val="clear" w:color="auto" w:fill="CED7E7"/>
           <w:tblLayout w:type="fixed"/>
           <w:tblCellMar>
             <w:top w:w="0" w:type="dxa"/>
@@ -2017,105 +2114,6 @@
           <w:p/>
         </w:tc>
       </w:tr>
-      <w:tr>
-        <w:tblPrEx>
-          <w:tblLayout w:type="fixed"/>
-          <w:tblCellMar>
-            <w:top w:w="0" w:type="dxa"/>
-            <w:left w:w="108" w:type="dxa"/>
-            <w:bottom w:w="0" w:type="dxa"/>
-            <w:right w:w="108" w:type="dxa"/>
-          </w:tblCellMar>
-        </w:tblPrEx>
-        <w:trPr>
-          <w:cantSplit/>
-          <w:trHeight w:val="227" w:hRule="atLeast"/>
-        </w:trPr>
-        <w:tc>
-          <w:tcPr>
-            <w:tcW w:w="1262" w:type="dxa"/>
-            <w:tcBorders>
-              <w:top w:val="single" w:color="000000" w:sz="6" w:space="0"/>
-              <w:left w:val="single" w:color="000000" w:sz="6" w:space="0"/>
-              <w:bottom w:val="single" w:color="000000" w:sz="6" w:space="0"/>
-              <w:right w:val="single" w:color="000000" w:sz="6" w:space="0"/>
-            </w:tcBorders>
-            <w:shd w:val="clear" w:color="auto" w:fill="E5E5E5"/>
-            <w:tcMar>
-              <w:top w:w="80" w:type="dxa"/>
-              <w:left w:w="80" w:type="dxa"/>
-              <w:bottom w:w="80" w:type="dxa"/>
-              <w:right w:w="80" w:type="dxa"/>
-            </w:tcMar>
-          </w:tcPr>
-          <w:p>
-            <w:pPr>
-              <w:rPr>
-                <w:rFonts w:ascii="Cambria" w:hAnsi="Cambria" w:eastAsia="Cambria" w:cs="Cambria"/>
-                <w:sz w:val="36"/>
-                <w:szCs w:val="36"/>
-              </w:rPr>
-            </w:pPr>
-          </w:p>
-        </w:tc>
-        <w:tc>
-          <w:tcPr>
-            <w:tcW w:w="1066" w:type="dxa"/>
-            <w:tcBorders>
-              <w:top w:val="single" w:color="000000" w:sz="6" w:space="0"/>
-              <w:left w:val="single" w:color="000000" w:sz="6" w:space="0"/>
-              <w:bottom w:val="single" w:color="000000" w:sz="6" w:space="0"/>
-              <w:right w:val="single" w:color="000000" w:sz="6" w:space="0"/>
-            </w:tcBorders>
-            <w:shd w:val="clear" w:color="auto" w:fill="E5E5E5"/>
-            <w:tcMar>
-              <w:top w:w="80" w:type="dxa"/>
-              <w:left w:w="80" w:type="dxa"/>
-              <w:bottom w:w="80" w:type="dxa"/>
-              <w:right w:w="80" w:type="dxa"/>
-            </w:tcMar>
-          </w:tcPr>
-          <w:p/>
-        </w:tc>
-        <w:tc>
-          <w:tcPr>
-            <w:tcW w:w="3766" w:type="dxa"/>
-            <w:tcBorders>
-              <w:top w:val="single" w:color="000000" w:sz="6" w:space="0"/>
-              <w:left w:val="single" w:color="000000" w:sz="6" w:space="0"/>
-              <w:bottom w:val="single" w:color="000000" w:sz="6" w:space="0"/>
-              <w:right w:val="single" w:color="000000" w:sz="6" w:space="0"/>
-            </w:tcBorders>
-            <w:shd w:val="clear" w:color="auto" w:fill="E5E5E5"/>
-            <w:tcMar>
-              <w:top w:w="80" w:type="dxa"/>
-              <w:left w:w="80" w:type="dxa"/>
-              <w:bottom w:w="80" w:type="dxa"/>
-              <w:right w:w="80" w:type="dxa"/>
-            </w:tcMar>
-          </w:tcPr>
-          <w:p/>
-        </w:tc>
-        <w:tc>
-          <w:tcPr>
-            <w:tcW w:w="2544" w:type="dxa"/>
-            <w:tcBorders>
-              <w:top w:val="single" w:color="000000" w:sz="6" w:space="0"/>
-              <w:left w:val="single" w:color="000000" w:sz="6" w:space="0"/>
-              <w:bottom w:val="single" w:color="000000" w:sz="6" w:space="0"/>
-              <w:right w:val="single" w:color="000000" w:sz="6" w:space="0"/>
-            </w:tcBorders>
-            <w:shd w:val="clear" w:color="auto" w:fill="E5E5E5"/>
-            <w:tcMar>
-              <w:top w:w="80" w:type="dxa"/>
-              <w:left w:w="80" w:type="dxa"/>
-              <w:bottom w:w="80" w:type="dxa"/>
-              <w:right w:w="80" w:type="dxa"/>
-            </w:tcMar>
-          </w:tcPr>
-          <w:p/>
-        </w:tc>
-      </w:tr>
     </w:tbl>
     <w:p>
       <w:pPr>
@@ -2677,8 +2675,6 @@
         <w:t>Overview</w:t>
       </w:r>
       <w:bookmarkEnd w:id="3"/>
-      <w:bookmarkStart w:id="13" w:name="_GoBack"/>
-      <w:bookmarkEnd w:id="13"/>
     </w:p>
     <w:p>
       <w:pPr>
@@ -4081,17 +4077,6 @@
           </mc:Fallback>
         </mc:AlternateContent>
       </w:r>
-      <w:r>
-        <w:rPr>
-          <w:rFonts w:eastAsia="Arial Unicode MS" w:cs="Arial Unicode MS"/>
-        </w:rPr>
-        <w:t>Provide a use case diagram of this software product.</w:t>
-      </w:r>
-    </w:p>
-    <w:p>
-      <w:pPr>
-        <w:pStyle w:val="20"/>
-      </w:pPr>
       <w:r>
         <w:rPr>
           <w:rFonts w:eastAsia="Arial Unicode MS" w:cs="Arial Unicode MS"/>
@@ -5154,16 +5139,11 @@
     </w:p>
     <w:p>
       <w:pPr>
-        <w:pStyle w:val="20"/>
-      </w:pPr>
-    </w:p>
-    <w:p>
-      <w:pPr>
         <w:pStyle w:val="8"/>
         <w:numPr>
-          <w:ilvl w:val="1"/>
-          <w:numId w:val="5"/>
+          <w:numId w:val="0"/>
         </w:numPr>
+        <w:ind w:leftChars="0"/>
       </w:pPr>
       <w:bookmarkStart w:id="6" w:name="_Toc4"/>
       <w:r>
@@ -5173,17 +5153,6 @@
         <w:t>Use Case Scenarios</w:t>
       </w:r>
       <w:bookmarkEnd w:id="6"/>
-    </w:p>
-    <w:p>
-      <w:pPr>
-        <w:pStyle w:val="20"/>
-      </w:pPr>
-      <w:r>
-        <w:rPr>
-          <w:rFonts w:eastAsia="Arial Unicode MS" w:cs="Arial Unicode MS"/>
-        </w:rPr>
-        <w:t>Provide a list of use case scenarios of this software product.</w:t>
-      </w:r>
     </w:p>
     <w:p>
       <w:pPr>
@@ -5192,6 +5161,7 @@
           <w:ilvl w:val="0"/>
           <w:numId w:val="7"/>
         </w:numPr>
+        <w:ind w:left="540" w:leftChars="0"/>
       </w:pPr>
       <w:r>
         <w:rPr>
@@ -5207,6 +5177,7 @@
           <w:ilvl w:val="0"/>
           <w:numId w:val="7"/>
         </w:numPr>
+        <w:ind w:left="540" w:leftChars="0"/>
       </w:pPr>
       <w:r>
         <w:rPr>
@@ -5222,6 +5193,7 @@
           <w:ilvl w:val="0"/>
           <w:numId w:val="7"/>
         </w:numPr>
+        <w:ind w:left="540" w:leftChars="0"/>
       </w:pPr>
       <w:r>
         <w:rPr>
@@ -5229,6 +5201,78 @@
         </w:rPr>
         <w:t>As a user, I want to browse all my files, because I want to have choices as to which file I want to open.</w:t>
       </w:r>
+    </w:p>
+    <w:p>
+      <w:pPr>
+        <w:pStyle w:val="20"/>
+        <w:numPr>
+          <w:ilvl w:val="0"/>
+          <w:numId w:val="7"/>
+        </w:numPr>
+        <w:ind w:left="540" w:leftChars="0"/>
+      </w:pPr>
+      <w:r>
+        <w:rPr>
+          <w:rFonts w:eastAsia="Arial Unicode MS" w:cs="Arial Unicode MS"/>
+          <w:lang w:val="en-US"/>
+        </w:rPr>
+        <w:t>As a user, I want to edit a file, because I want to make changes to a txt file</w:t>
+      </w:r>
+    </w:p>
+    <w:p>
+      <w:pPr>
+        <w:pStyle w:val="20"/>
+        <w:numPr>
+          <w:ilvl w:val="0"/>
+          <w:numId w:val="7"/>
+        </w:numPr>
+        <w:ind w:left="540" w:leftChars="0"/>
+      </w:pPr>
+      <w:r>
+        <w:rPr>
+          <w:rFonts w:eastAsia="Arial Unicode MS" w:cs="Arial Unicode MS"/>
+          <w:lang w:val="en-US"/>
+        </w:rPr>
+        <w:t>As a user, I want to analyze a txt file, because I want to see statistics on a txr file</w:t>
+      </w:r>
+    </w:p>
+    <w:p>
+      <w:pPr>
+        <w:pStyle w:val="20"/>
+        <w:numPr>
+          <w:ilvl w:val="0"/>
+          <w:numId w:val="7"/>
+        </w:numPr>
+        <w:ind w:left="540" w:leftChars="0"/>
+      </w:pPr>
+      <w:r>
+        <w:rPr>
+          <w:rFonts w:eastAsia="Arial Unicode MS" w:cs="Arial Unicode MS"/>
+          <w:lang w:val="en-US"/>
+        </w:rPr>
+        <w:t>As a user, I want to analyze multiple files, because I want to see statistics on multiple files</w:t>
+      </w:r>
+    </w:p>
+    <w:p>
+      <w:pPr>
+        <w:pStyle w:val="20"/>
+        <w:numPr>
+          <w:ilvl w:val="0"/>
+          <w:numId w:val="7"/>
+        </w:numPr>
+        <w:ind w:left="540" w:leftChars="0"/>
+      </w:pPr>
+      <w:r>
+        <w:rPr>
+          <w:lang w:val="en-US"/>
+        </w:rPr>
+        <w:t>As a user, I want to read a help text, because I want to know how to use the program correctly.</w:t>
+      </w:r>
+    </w:p>
+    <w:p>
+      <w:pPr>
+        <w:pStyle w:val="20"/>
+      </w:pPr>
     </w:p>
     <w:p>
       <w:pPr>
@@ -5275,17 +5319,6 @@
         <w:t>Test Cases</w:t>
       </w:r>
       <w:bookmarkEnd w:id="8"/>
-    </w:p>
-    <w:p>
-      <w:pPr>
-        <w:pStyle w:val="20"/>
-      </w:pPr>
-      <w:r>
-        <w:rPr>
-          <w:rFonts w:eastAsia="Arial Unicode MS" w:cs="Arial Unicode MS"/>
-        </w:rPr>
-        <w:t>Specify required behavior of the software product and include parameters such as possible input, expected output, on error, etc.</w:t>
-      </w:r>
     </w:p>
     <w:tbl>
       <w:tblPr>
@@ -5312,6 +5345,7 @@
       </w:tblGrid>
       <w:tr>
         <w:tblPrEx>
+          <w:shd w:val="clear" w:color="auto" w:fill="CED7E7"/>
           <w:tblLayout w:type="fixed"/>
           <w:tblCellMar>
             <w:top w:w="0" w:type="dxa"/>
@@ -6339,7 +6373,6 @@
       </w:tr>
       <w:tr>
         <w:tblPrEx>
-          <w:shd w:val="clear" w:color="auto" w:fill="CED7E7"/>
           <w:tblLayout w:type="fixed"/>
           <w:tblCellMar>
             <w:top w:w="0" w:type="dxa"/>
@@ -6818,17 +6851,6 @@
       <w:pPr>
         <w:pStyle w:val="20"/>
       </w:pPr>
-      <w:r>
-        <w:rPr>
-          <w:rFonts w:eastAsia="Arial Unicode MS" w:cs="Arial Unicode MS"/>
-        </w:rPr>
-        <w:t>Specify the plan for the first deliverable including the list of tasks with a description, assignment of tasks to team members, etc.</w:t>
-      </w:r>
-    </w:p>
-    <w:p>
-      <w:pPr>
-        <w:pStyle w:val="20"/>
-      </w:pPr>
     </w:p>
     <w:tbl>
       <w:tblPr>
@@ -6852,7 +6874,6 @@
       </w:tblGrid>
       <w:tr>
         <w:tblPrEx>
-          <w:shd w:val="clear" w:color="auto" w:fill="CED7E7"/>
           <w:tblLayout w:type="fixed"/>
           <w:tblCellMar>
             <w:top w:w="0" w:type="dxa"/>
@@ -6984,6 +7005,303 @@
                 <w:bCs/>
               </w:rPr>
               <w:t>Assignment</w:t>
+            </w:r>
+          </w:p>
+        </w:tc>
+      </w:tr>
+      <w:tr>
+        <w:tblPrEx>
+          <w:tblLayout w:type="fixed"/>
+          <w:tblCellMar>
+            <w:top w:w="0" w:type="dxa"/>
+            <w:left w:w="108" w:type="dxa"/>
+            <w:bottom w:w="0" w:type="dxa"/>
+            <w:right w:w="108" w:type="dxa"/>
+          </w:tblCellMar>
+        </w:tblPrEx>
+        <w:trPr>
+          <w:cantSplit/>
+          <w:trHeight w:val="671" w:hRule="atLeast"/>
+        </w:trPr>
+        <w:tc>
+          <w:tcPr>
+            <w:tcW w:w="516" w:type="dxa"/>
+            <w:tcBorders>
+              <w:top w:val="single" w:color="FFFFFF" w:sz="8" w:space="0"/>
+              <w:left w:val="single" w:color="FFFFFF" w:sz="8" w:space="0"/>
+              <w:bottom w:val="single" w:color="FFFFFF" w:sz="8" w:space="0"/>
+              <w:right w:val="single" w:color="FFFFFF" w:sz="8" w:space="0"/>
+            </w:tcBorders>
+            <w:shd w:val="clear" w:color="auto" w:fill="E8ECF3"/>
+            <w:tcMar>
+              <w:top w:w="0" w:type="dxa"/>
+              <w:left w:w="0" w:type="dxa"/>
+              <w:bottom w:w="0" w:type="dxa"/>
+              <w:right w:w="0" w:type="dxa"/>
+            </w:tcMar>
+          </w:tcPr>
+          <w:p>
+            <w:pPr>
+              <w:suppressAutoHyphens/>
+              <w:jc w:val="center"/>
+              <w:outlineLvl w:val="0"/>
+            </w:pPr>
+            <w:r>
+              <w:rPr>
+                <w:rFonts w:ascii="Cambria" w:hAnsi="Cambria" w:eastAsia="Cambria" w:cs="Cambria"/>
+                <w:b/>
+                <w:bCs/>
+              </w:rPr>
+              <w:t>1</w:t>
+            </w:r>
+          </w:p>
+        </w:tc>
+        <w:tc>
+          <w:tcPr>
+            <w:tcW w:w="1336" w:type="dxa"/>
+            <w:tcBorders>
+              <w:top w:val="single" w:color="FFFFFF" w:sz="8" w:space="0"/>
+              <w:left w:val="single" w:color="FFFFFF" w:sz="8" w:space="0"/>
+              <w:bottom w:val="single" w:color="FFFFFF" w:sz="8" w:space="0"/>
+              <w:right w:val="single" w:color="FFFFFF" w:sz="8" w:space="0"/>
+            </w:tcBorders>
+            <w:shd w:val="clear" w:color="auto" w:fill="E8ECF3"/>
+            <w:tcMar>
+              <w:top w:w="0" w:type="dxa"/>
+              <w:left w:w="0" w:type="dxa"/>
+              <w:bottom w:w="0" w:type="dxa"/>
+              <w:right w:w="0" w:type="dxa"/>
+            </w:tcMar>
+          </w:tcPr>
+          <w:p>
+            <w:pPr>
+              <w:suppressAutoHyphens/>
+              <w:outlineLvl w:val="0"/>
+            </w:pPr>
+            <w:r>
+              <w:rPr>
+                <w:rFonts w:ascii="Cambria" w:hAnsi="Cambria" w:eastAsia="Cambria" w:cs="Cambria"/>
+                <w:sz w:val="20"/>
+                <w:szCs w:val="20"/>
+              </w:rPr>
+              <w:t>Use Case Diagram</w:t>
+            </w:r>
+          </w:p>
+        </w:tc>
+        <w:tc>
+          <w:tcPr>
+            <w:tcW w:w="3910" w:type="dxa"/>
+            <w:tcBorders>
+              <w:top w:val="single" w:color="FFFFFF" w:sz="8" w:space="0"/>
+              <w:left w:val="single" w:color="FFFFFF" w:sz="8" w:space="0"/>
+              <w:bottom w:val="single" w:color="FFFFFF" w:sz="8" w:space="0"/>
+              <w:right w:val="single" w:color="FFFFFF" w:sz="8" w:space="0"/>
+            </w:tcBorders>
+            <w:shd w:val="clear" w:color="auto" w:fill="E8ECF3"/>
+            <w:tcMar>
+              <w:top w:w="0" w:type="dxa"/>
+              <w:left w:w="0" w:type="dxa"/>
+              <w:bottom w:w="0" w:type="dxa"/>
+              <w:right w:w="0" w:type="dxa"/>
+            </w:tcMar>
+          </w:tcPr>
+          <w:p>
+            <w:pPr>
+              <w:tabs>
+                <w:tab w:val="left" w:pos="1440"/>
+                <w:tab w:val="left" w:pos="2880"/>
+              </w:tabs>
+              <w:suppressAutoHyphens/>
+              <w:outlineLvl w:val="0"/>
+            </w:pPr>
+            <w:r>
+              <w:rPr>
+                <w:rFonts w:ascii="Cambria" w:hAnsi="Cambria" w:eastAsia="Cambria" w:cs="Cambria"/>
+                <w:sz w:val="20"/>
+                <w:szCs w:val="20"/>
+              </w:rPr>
+              <w:t>Use Case Diagram was drawn in Microsoft Word to visualize the possible actions a user can take.</w:t>
+            </w:r>
+          </w:p>
+        </w:tc>
+        <w:tc>
+          <w:tcPr>
+            <w:tcW w:w="1601" w:type="dxa"/>
+            <w:tcBorders>
+              <w:top w:val="single" w:color="FFFFFF" w:sz="8" w:space="0"/>
+              <w:left w:val="single" w:color="FFFFFF" w:sz="8" w:space="0"/>
+              <w:bottom w:val="single" w:color="FFFFFF" w:sz="8" w:space="0"/>
+              <w:right w:val="single" w:color="FFFFFF" w:sz="8" w:space="0"/>
+            </w:tcBorders>
+            <w:shd w:val="clear" w:color="auto" w:fill="E8ECF3"/>
+            <w:tcMar>
+              <w:top w:w="0" w:type="dxa"/>
+              <w:left w:w="0" w:type="dxa"/>
+              <w:bottom w:w="0" w:type="dxa"/>
+              <w:right w:w="0" w:type="dxa"/>
+            </w:tcMar>
+          </w:tcPr>
+          <w:p>
+            <w:pPr>
+              <w:tabs>
+                <w:tab w:val="left" w:pos="1440"/>
+              </w:tabs>
+              <w:suppressAutoHyphens/>
+              <w:outlineLvl w:val="0"/>
+            </w:pPr>
+            <w:r>
+              <w:rPr>
+                <w:rFonts w:ascii="Cambria" w:hAnsi="Cambria" w:eastAsia="Cambria" w:cs="Cambria"/>
+                <w:sz w:val="20"/>
+                <w:szCs w:val="20"/>
+              </w:rPr>
+              <w:t>Group</w:t>
+            </w:r>
+          </w:p>
+        </w:tc>
+      </w:tr>
+      <w:tr>
+        <w:tblPrEx>
+          <w:tblLayout w:type="fixed"/>
+          <w:tblCellMar>
+            <w:top w:w="0" w:type="dxa"/>
+            <w:left w:w="108" w:type="dxa"/>
+            <w:bottom w:w="0" w:type="dxa"/>
+            <w:right w:w="108" w:type="dxa"/>
+          </w:tblCellMar>
+        </w:tblPrEx>
+        <w:trPr>
+          <w:cantSplit/>
+          <w:trHeight w:val="925" w:hRule="atLeast"/>
+        </w:trPr>
+        <w:tc>
+          <w:tcPr>
+            <w:tcW w:w="516" w:type="dxa"/>
+            <w:tcBorders>
+              <w:top w:val="single" w:color="FFFFFF" w:sz="8" w:space="0"/>
+              <w:left w:val="single" w:color="FFFFFF" w:sz="8" w:space="0"/>
+              <w:bottom w:val="single" w:color="FFFFFF" w:sz="8" w:space="0"/>
+              <w:right w:val="single" w:color="FFFFFF" w:sz="8" w:space="0"/>
+            </w:tcBorders>
+            <w:shd w:val="clear" w:color="auto" w:fill="CED7E7"/>
+            <w:tcMar>
+              <w:top w:w="0" w:type="dxa"/>
+              <w:left w:w="0" w:type="dxa"/>
+              <w:bottom w:w="0" w:type="dxa"/>
+              <w:right w:w="0" w:type="dxa"/>
+            </w:tcMar>
+          </w:tcPr>
+          <w:p>
+            <w:pPr>
+              <w:suppressAutoHyphens/>
+              <w:jc w:val="center"/>
+              <w:outlineLvl w:val="0"/>
+            </w:pPr>
+            <w:r>
+              <w:rPr>
+                <w:rFonts w:ascii="Cambria" w:hAnsi="Cambria" w:eastAsia="Cambria" w:cs="Cambria"/>
+                <w:b/>
+                <w:bCs/>
+              </w:rPr>
+              <w:t>2</w:t>
+            </w:r>
+          </w:p>
+        </w:tc>
+        <w:tc>
+          <w:tcPr>
+            <w:tcW w:w="1336" w:type="dxa"/>
+            <w:tcBorders>
+              <w:top w:val="single" w:color="FFFFFF" w:sz="8" w:space="0"/>
+              <w:left w:val="single" w:color="FFFFFF" w:sz="8" w:space="0"/>
+              <w:bottom w:val="single" w:color="FFFFFF" w:sz="8" w:space="0"/>
+              <w:right w:val="single" w:color="FFFFFF" w:sz="8" w:space="0"/>
+            </w:tcBorders>
+            <w:shd w:val="clear" w:color="auto" w:fill="CED7E7"/>
+            <w:tcMar>
+              <w:top w:w="0" w:type="dxa"/>
+              <w:left w:w="0" w:type="dxa"/>
+              <w:bottom w:w="0" w:type="dxa"/>
+              <w:right w:w="0" w:type="dxa"/>
+            </w:tcMar>
+          </w:tcPr>
+          <w:p>
+            <w:pPr>
+              <w:suppressAutoHyphens/>
+              <w:outlineLvl w:val="0"/>
+            </w:pPr>
+            <w:r>
+              <w:rPr>
+                <w:rFonts w:ascii="Cambria" w:hAnsi="Cambria" w:eastAsia="Cambria" w:cs="Cambria"/>
+                <w:sz w:val="20"/>
+                <w:szCs w:val="20"/>
+              </w:rPr>
+              <w:t>GUI Panel</w:t>
+            </w:r>
+          </w:p>
+        </w:tc>
+        <w:tc>
+          <w:tcPr>
+            <w:tcW w:w="3910" w:type="dxa"/>
+            <w:tcBorders>
+              <w:top w:val="single" w:color="FFFFFF" w:sz="8" w:space="0"/>
+              <w:left w:val="single" w:color="FFFFFF" w:sz="8" w:space="0"/>
+              <w:bottom w:val="single" w:color="FFFFFF" w:sz="8" w:space="0"/>
+              <w:right w:val="single" w:color="FFFFFF" w:sz="8" w:space="0"/>
+            </w:tcBorders>
+            <w:shd w:val="clear" w:color="auto" w:fill="CED7E7"/>
+            <w:tcMar>
+              <w:top w:w="0" w:type="dxa"/>
+              <w:left w:w="0" w:type="dxa"/>
+              <w:bottom w:w="0" w:type="dxa"/>
+              <w:right w:w="0" w:type="dxa"/>
+            </w:tcMar>
+          </w:tcPr>
+          <w:p>
+            <w:pPr>
+              <w:tabs>
+                <w:tab w:val="left" w:pos="1440"/>
+                <w:tab w:val="left" w:pos="2880"/>
+              </w:tabs>
+              <w:suppressAutoHyphens/>
+              <w:outlineLvl w:val="0"/>
+            </w:pPr>
+            <w:r>
+              <w:rPr>
+                <w:rFonts w:ascii="Cambria" w:hAnsi="Cambria" w:eastAsia="Cambria" w:cs="Cambria"/>
+                <w:sz w:val="20"/>
+                <w:szCs w:val="20"/>
+              </w:rPr>
+              <w:t>Development of GUI Panel using Java Swing API in Eclipse. The panel will include the buttons and text editors to run the project</w:t>
+            </w:r>
+          </w:p>
+        </w:tc>
+        <w:tc>
+          <w:tcPr>
+            <w:tcW w:w="1601" w:type="dxa"/>
+            <w:tcBorders>
+              <w:top w:val="single" w:color="FFFFFF" w:sz="8" w:space="0"/>
+              <w:left w:val="single" w:color="FFFFFF" w:sz="8" w:space="0"/>
+              <w:bottom w:val="single" w:color="FFFFFF" w:sz="8" w:space="0"/>
+              <w:right w:val="single" w:color="FFFFFF" w:sz="8" w:space="0"/>
+            </w:tcBorders>
+            <w:shd w:val="clear" w:color="auto" w:fill="CED7E7"/>
+            <w:tcMar>
+              <w:top w:w="0" w:type="dxa"/>
+              <w:left w:w="0" w:type="dxa"/>
+              <w:bottom w:w="0" w:type="dxa"/>
+              <w:right w:w="0" w:type="dxa"/>
+            </w:tcMar>
+          </w:tcPr>
+          <w:p>
+            <w:pPr>
+              <w:tabs>
+                <w:tab w:val="left" w:pos="1440"/>
+              </w:tabs>
+              <w:suppressAutoHyphens/>
+              <w:outlineLvl w:val="0"/>
+            </w:pPr>
+            <w:r>
+              <w:t>Jacob, Josh</w:t>
             </w:r>
           </w:p>
         </w:tc>
@@ -7032,7 +7350,7 @@
                 <w:b/>
                 <w:bCs/>
               </w:rPr>
-              <w:t>1</w:t>
+              <w:t>3</w:t>
             </w:r>
           </w:p>
         </w:tc>
@@ -7064,7 +7382,7 @@
                 <w:sz w:val="20"/>
                 <w:szCs w:val="20"/>
               </w:rPr>
-              <w:t>Use Case Diagram</w:t>
+              <w:t>Help</w:t>
             </w:r>
           </w:p>
         </w:tc>
@@ -7086,21 +7404,8 @@
             </w:tcMar>
           </w:tcPr>
           <w:p>
-            <w:pPr>
-              <w:tabs>
-                <w:tab w:val="left" w:pos="1440"/>
-                <w:tab w:val="left" w:pos="2880"/>
-              </w:tabs>
-              <w:suppressAutoHyphens/>
-              <w:outlineLvl w:val="0"/>
-            </w:pPr>
-            <w:r>
-              <w:rPr>
-                <w:rFonts w:ascii="Cambria" w:hAnsi="Cambria" w:eastAsia="Cambria" w:cs="Cambria"/>
-                <w:sz w:val="20"/>
-                <w:szCs w:val="20"/>
-              </w:rPr>
-              <w:t>Use Case Diagram was drawn in Microsoft Word to visualize the possible actions a user can take.</w:t>
+            <w:r>
+              <w:t>Created a text document in order to describe how the program works when pressing the help button.</w:t>
             </w:r>
           </w:p>
         </w:tc>
@@ -7122,167 +7427,8 @@
             </w:tcMar>
           </w:tcPr>
           <w:p>
-            <w:pPr>
-              <w:tabs>
-                <w:tab w:val="left" w:pos="1440"/>
-              </w:tabs>
-              <w:suppressAutoHyphens/>
-              <w:outlineLvl w:val="0"/>
-            </w:pPr>
-            <w:r>
-              <w:rPr>
-                <w:rFonts w:ascii="Cambria" w:hAnsi="Cambria" w:eastAsia="Cambria" w:cs="Cambria"/>
-                <w:sz w:val="20"/>
-                <w:szCs w:val="20"/>
-              </w:rPr>
-              <w:t>Group</w:t>
-            </w:r>
-          </w:p>
-        </w:tc>
-      </w:tr>
-      <w:tr>
-        <w:tblPrEx>
-          <w:shd w:val="clear" w:color="auto" w:fill="CED7E7"/>
-          <w:tblLayout w:type="fixed"/>
-          <w:tblCellMar>
-            <w:top w:w="0" w:type="dxa"/>
-            <w:left w:w="108" w:type="dxa"/>
-            <w:bottom w:w="0" w:type="dxa"/>
-            <w:right w:w="108" w:type="dxa"/>
-          </w:tblCellMar>
-        </w:tblPrEx>
-        <w:trPr>
-          <w:cantSplit/>
-          <w:trHeight w:val="925" w:hRule="atLeast"/>
-        </w:trPr>
-        <w:tc>
-          <w:tcPr>
-            <w:tcW w:w="516" w:type="dxa"/>
-            <w:tcBorders>
-              <w:top w:val="single" w:color="FFFFFF" w:sz="8" w:space="0"/>
-              <w:left w:val="single" w:color="FFFFFF" w:sz="8" w:space="0"/>
-              <w:bottom w:val="single" w:color="FFFFFF" w:sz="8" w:space="0"/>
-              <w:right w:val="single" w:color="FFFFFF" w:sz="8" w:space="0"/>
-            </w:tcBorders>
-            <w:shd w:val="clear" w:color="auto" w:fill="CED7E7"/>
-            <w:tcMar>
-              <w:top w:w="0" w:type="dxa"/>
-              <w:left w:w="0" w:type="dxa"/>
-              <w:bottom w:w="0" w:type="dxa"/>
-              <w:right w:w="0" w:type="dxa"/>
-            </w:tcMar>
-          </w:tcPr>
-          <w:p>
-            <w:pPr>
-              <w:suppressAutoHyphens/>
-              <w:jc w:val="center"/>
-              <w:outlineLvl w:val="0"/>
-            </w:pPr>
-            <w:r>
-              <w:rPr>
-                <w:rFonts w:ascii="Cambria" w:hAnsi="Cambria" w:eastAsia="Cambria" w:cs="Cambria"/>
-                <w:b/>
-                <w:bCs/>
-              </w:rPr>
-              <w:t>2</w:t>
-            </w:r>
-          </w:p>
-        </w:tc>
-        <w:tc>
-          <w:tcPr>
-            <w:tcW w:w="1336" w:type="dxa"/>
-            <w:tcBorders>
-              <w:top w:val="single" w:color="FFFFFF" w:sz="8" w:space="0"/>
-              <w:left w:val="single" w:color="FFFFFF" w:sz="8" w:space="0"/>
-              <w:bottom w:val="single" w:color="FFFFFF" w:sz="8" w:space="0"/>
-              <w:right w:val="single" w:color="FFFFFF" w:sz="8" w:space="0"/>
-            </w:tcBorders>
-            <w:shd w:val="clear" w:color="auto" w:fill="CED7E7"/>
-            <w:tcMar>
-              <w:top w:w="0" w:type="dxa"/>
-              <w:left w:w="0" w:type="dxa"/>
-              <w:bottom w:w="0" w:type="dxa"/>
-              <w:right w:w="0" w:type="dxa"/>
-            </w:tcMar>
-          </w:tcPr>
-          <w:p>
-            <w:pPr>
-              <w:suppressAutoHyphens/>
-              <w:outlineLvl w:val="0"/>
-            </w:pPr>
-            <w:r>
-              <w:rPr>
-                <w:rFonts w:ascii="Cambria" w:hAnsi="Cambria" w:eastAsia="Cambria" w:cs="Cambria"/>
-                <w:sz w:val="20"/>
-                <w:szCs w:val="20"/>
-              </w:rPr>
-              <w:t>GUI Panel</w:t>
-            </w:r>
-          </w:p>
-        </w:tc>
-        <w:tc>
-          <w:tcPr>
-            <w:tcW w:w="3910" w:type="dxa"/>
-            <w:tcBorders>
-              <w:top w:val="single" w:color="FFFFFF" w:sz="8" w:space="0"/>
-              <w:left w:val="single" w:color="FFFFFF" w:sz="8" w:space="0"/>
-              <w:bottom w:val="single" w:color="FFFFFF" w:sz="8" w:space="0"/>
-              <w:right w:val="single" w:color="FFFFFF" w:sz="8" w:space="0"/>
-            </w:tcBorders>
-            <w:shd w:val="clear" w:color="auto" w:fill="CED7E7"/>
-            <w:tcMar>
-              <w:top w:w="0" w:type="dxa"/>
-              <w:left w:w="0" w:type="dxa"/>
-              <w:bottom w:w="0" w:type="dxa"/>
-              <w:right w:w="0" w:type="dxa"/>
-            </w:tcMar>
-          </w:tcPr>
-          <w:p>
-            <w:pPr>
-              <w:tabs>
-                <w:tab w:val="left" w:pos="1440"/>
-                <w:tab w:val="left" w:pos="2880"/>
-              </w:tabs>
-              <w:suppressAutoHyphens/>
-              <w:outlineLvl w:val="0"/>
-            </w:pPr>
-            <w:r>
-              <w:rPr>
-                <w:rFonts w:ascii="Cambria" w:hAnsi="Cambria" w:eastAsia="Cambria" w:cs="Cambria"/>
-                <w:sz w:val="20"/>
-                <w:szCs w:val="20"/>
-              </w:rPr>
-              <w:t>Development of GUI Panel using Java Swing API in Eclipse. The panel will include the buttons and text editors to run the project</w:t>
-            </w:r>
-          </w:p>
-        </w:tc>
-        <w:tc>
-          <w:tcPr>
-            <w:tcW w:w="1601" w:type="dxa"/>
-            <w:tcBorders>
-              <w:top w:val="single" w:color="FFFFFF" w:sz="8" w:space="0"/>
-              <w:left w:val="single" w:color="FFFFFF" w:sz="8" w:space="0"/>
-              <w:bottom w:val="single" w:color="FFFFFF" w:sz="8" w:space="0"/>
-              <w:right w:val="single" w:color="FFFFFF" w:sz="8" w:space="0"/>
-            </w:tcBorders>
-            <w:shd w:val="clear" w:color="auto" w:fill="CED7E7"/>
-            <w:tcMar>
-              <w:top w:w="0" w:type="dxa"/>
-              <w:left w:w="0" w:type="dxa"/>
-              <w:bottom w:w="0" w:type="dxa"/>
-              <w:right w:w="0" w:type="dxa"/>
-            </w:tcMar>
-          </w:tcPr>
-          <w:p>
-            <w:pPr>
-              <w:tabs>
-                <w:tab w:val="left" w:pos="1440"/>
-              </w:tabs>
-              <w:suppressAutoHyphens/>
-              <w:outlineLvl w:val="0"/>
-            </w:pPr>
-            <w:r>
-              <w:t>Jacob, Josh</w:t>
+            <w:r>
+              <w:t>Josh, Jacob</w:t>
             </w:r>
           </w:p>
         </w:tc>
@@ -7310,7 +7456,7 @@
               <w:bottom w:val="single" w:color="FFFFFF" w:sz="8" w:space="0"/>
               <w:right w:val="single" w:color="FFFFFF" w:sz="8" w:space="0"/>
             </w:tcBorders>
-            <w:shd w:val="clear" w:color="auto" w:fill="E8ECF3"/>
+            <w:shd w:val="clear" w:color="auto" w:fill="CED7E7"/>
             <w:tcMar>
               <w:top w:w="0" w:type="dxa"/>
               <w:left w:w="0" w:type="dxa"/>
@@ -7320,17 +7466,16 @@
           </w:tcPr>
           <w:p>
             <w:pPr>
-              <w:suppressAutoHyphens/>
               <w:jc w:val="center"/>
-              <w:outlineLvl w:val="0"/>
-            </w:pPr>
-            <w:r>
               <w:rPr>
                 <w:rFonts w:ascii="Cambria" w:hAnsi="Cambria" w:eastAsia="Cambria" w:cs="Cambria"/>
-                <w:b/>
-                <w:bCs/>
-              </w:rPr>
-              <w:t>3</w:t>
+              </w:rPr>
+            </w:pPr>
+            <w:r>
+              <w:rPr>
+                <w:rFonts w:ascii="Cambria" w:hAnsi="Cambria" w:eastAsia="Cambria" w:cs="Cambria"/>
+              </w:rPr>
+              <w:t>4</w:t>
             </w:r>
           </w:p>
         </w:tc>
@@ -7343,7 +7488,7 @@
               <w:bottom w:val="single" w:color="FFFFFF" w:sz="8" w:space="0"/>
               <w:right w:val="single" w:color="FFFFFF" w:sz="8" w:space="0"/>
             </w:tcBorders>
-            <w:shd w:val="clear" w:color="auto" w:fill="E8ECF3"/>
+            <w:shd w:val="clear" w:color="auto" w:fill="CED7E7"/>
             <w:tcMar>
               <w:top w:w="0" w:type="dxa"/>
               <w:left w:w="0" w:type="dxa"/>
@@ -7362,7 +7507,7 @@
                 <w:sz w:val="20"/>
                 <w:szCs w:val="20"/>
               </w:rPr>
-              <w:t>Help</w:t>
+              <w:t>Text Stats</w:t>
             </w:r>
           </w:p>
         </w:tc>
@@ -7375,7 +7520,7 @@
               <w:bottom w:val="single" w:color="FFFFFF" w:sz="8" w:space="0"/>
               <w:right w:val="single" w:color="FFFFFF" w:sz="8" w:space="0"/>
             </w:tcBorders>
-            <w:shd w:val="clear" w:color="auto" w:fill="E8ECF3"/>
+            <w:shd w:val="clear" w:color="auto" w:fill="CED7E7"/>
             <w:tcMar>
               <w:top w:w="0" w:type="dxa"/>
               <w:left w:w="0" w:type="dxa"/>
@@ -7385,7 +7530,7 @@
           </w:tcPr>
           <w:p>
             <w:r>
-              <w:t>Created a text document in order to describe how the program works when pressing the help button.</w:t>
+              <w:t>Create code to analyze a file and send statistics to the GUI.</w:t>
             </w:r>
           </w:p>
         </w:tc>
@@ -7398,7 +7543,7 @@
               <w:bottom w:val="single" w:color="FFFFFF" w:sz="8" w:space="0"/>
               <w:right w:val="single" w:color="FFFFFF" w:sz="8" w:space="0"/>
             </w:tcBorders>
-            <w:shd w:val="clear" w:color="auto" w:fill="E8ECF3"/>
+            <w:shd w:val="clear" w:color="auto" w:fill="CED7E7"/>
             <w:tcMar>
               <w:top w:w="0" w:type="dxa"/>
               <w:left w:w="0" w:type="dxa"/>
@@ -7408,140 +7553,13 @@
           </w:tcPr>
           <w:p>
             <w:r>
-              <w:t>Josh, Jacob</w:t>
+              <w:t>Nicholas</w:t>
             </w:r>
           </w:p>
         </w:tc>
       </w:tr>
       <w:tr>
         <w:tblPrEx>
-          <w:shd w:val="clear" w:color="auto" w:fill="CED7E7"/>
-          <w:tblLayout w:type="fixed"/>
-          <w:tblCellMar>
-            <w:top w:w="0" w:type="dxa"/>
-            <w:left w:w="108" w:type="dxa"/>
-            <w:bottom w:w="0" w:type="dxa"/>
-            <w:right w:w="108" w:type="dxa"/>
-          </w:tblCellMar>
-        </w:tblPrEx>
-        <w:trPr>
-          <w:cantSplit/>
-          <w:trHeight w:val="671" w:hRule="atLeast"/>
-        </w:trPr>
-        <w:tc>
-          <w:tcPr>
-            <w:tcW w:w="516" w:type="dxa"/>
-            <w:tcBorders>
-              <w:top w:val="single" w:color="FFFFFF" w:sz="8" w:space="0"/>
-              <w:left w:val="single" w:color="FFFFFF" w:sz="8" w:space="0"/>
-              <w:bottom w:val="single" w:color="FFFFFF" w:sz="8" w:space="0"/>
-              <w:right w:val="single" w:color="FFFFFF" w:sz="8" w:space="0"/>
-            </w:tcBorders>
-            <w:shd w:val="clear" w:color="auto" w:fill="CED7E7"/>
-            <w:tcMar>
-              <w:top w:w="0" w:type="dxa"/>
-              <w:left w:w="0" w:type="dxa"/>
-              <w:bottom w:w="0" w:type="dxa"/>
-              <w:right w:w="0" w:type="dxa"/>
-            </w:tcMar>
-          </w:tcPr>
-          <w:p>
-            <w:pPr>
-              <w:jc w:val="center"/>
-              <w:rPr>
-                <w:rFonts w:ascii="Cambria" w:hAnsi="Cambria" w:eastAsia="Cambria" w:cs="Cambria"/>
-              </w:rPr>
-            </w:pPr>
-            <w:r>
-              <w:rPr>
-                <w:rFonts w:ascii="Cambria" w:hAnsi="Cambria" w:eastAsia="Cambria" w:cs="Cambria"/>
-              </w:rPr>
-              <w:t>4</w:t>
-            </w:r>
-          </w:p>
-        </w:tc>
-        <w:tc>
-          <w:tcPr>
-            <w:tcW w:w="1336" w:type="dxa"/>
-            <w:tcBorders>
-              <w:top w:val="single" w:color="FFFFFF" w:sz="8" w:space="0"/>
-              <w:left w:val="single" w:color="FFFFFF" w:sz="8" w:space="0"/>
-              <w:bottom w:val="single" w:color="FFFFFF" w:sz="8" w:space="0"/>
-              <w:right w:val="single" w:color="FFFFFF" w:sz="8" w:space="0"/>
-            </w:tcBorders>
-            <w:shd w:val="clear" w:color="auto" w:fill="CED7E7"/>
-            <w:tcMar>
-              <w:top w:w="0" w:type="dxa"/>
-              <w:left w:w="0" w:type="dxa"/>
-              <w:bottom w:w="0" w:type="dxa"/>
-              <w:right w:w="0" w:type="dxa"/>
-            </w:tcMar>
-          </w:tcPr>
-          <w:p>
-            <w:pPr>
-              <w:suppressAutoHyphens/>
-              <w:outlineLvl w:val="0"/>
-            </w:pPr>
-            <w:r>
-              <w:rPr>
-                <w:rFonts w:ascii="Cambria" w:hAnsi="Cambria" w:eastAsia="Cambria" w:cs="Cambria"/>
-                <w:sz w:val="20"/>
-                <w:szCs w:val="20"/>
-              </w:rPr>
-              <w:t>Text Stats</w:t>
-            </w:r>
-          </w:p>
-        </w:tc>
-        <w:tc>
-          <w:tcPr>
-            <w:tcW w:w="3910" w:type="dxa"/>
-            <w:tcBorders>
-              <w:top w:val="single" w:color="FFFFFF" w:sz="8" w:space="0"/>
-              <w:left w:val="single" w:color="FFFFFF" w:sz="8" w:space="0"/>
-              <w:bottom w:val="single" w:color="FFFFFF" w:sz="8" w:space="0"/>
-              <w:right w:val="single" w:color="FFFFFF" w:sz="8" w:space="0"/>
-            </w:tcBorders>
-            <w:shd w:val="clear" w:color="auto" w:fill="CED7E7"/>
-            <w:tcMar>
-              <w:top w:w="0" w:type="dxa"/>
-              <w:left w:w="0" w:type="dxa"/>
-              <w:bottom w:w="0" w:type="dxa"/>
-              <w:right w:w="0" w:type="dxa"/>
-            </w:tcMar>
-          </w:tcPr>
-          <w:p>
-            <w:r>
-              <w:t>Create code to analyze a file and send statistics to the GUI.</w:t>
-            </w:r>
-          </w:p>
-        </w:tc>
-        <w:tc>
-          <w:tcPr>
-            <w:tcW w:w="1601" w:type="dxa"/>
-            <w:tcBorders>
-              <w:top w:val="single" w:color="FFFFFF" w:sz="8" w:space="0"/>
-              <w:left w:val="single" w:color="FFFFFF" w:sz="8" w:space="0"/>
-              <w:bottom w:val="single" w:color="FFFFFF" w:sz="8" w:space="0"/>
-              <w:right w:val="single" w:color="FFFFFF" w:sz="8" w:space="0"/>
-            </w:tcBorders>
-            <w:shd w:val="clear" w:color="auto" w:fill="CED7E7"/>
-            <w:tcMar>
-              <w:top w:w="0" w:type="dxa"/>
-              <w:left w:w="0" w:type="dxa"/>
-              <w:bottom w:w="0" w:type="dxa"/>
-              <w:right w:w="0" w:type="dxa"/>
-            </w:tcMar>
-          </w:tcPr>
-          <w:p>
-            <w:r>
-              <w:t>Nicholas</w:t>
-            </w:r>
-          </w:p>
-        </w:tc>
-      </w:tr>
-      <w:tr>
-        <w:tblPrEx>
-          <w:shd w:val="clear" w:color="auto" w:fill="CED7E7"/>
           <w:tblLayout w:type="fixed"/>
           <w:tblCellMar>
             <w:top w:w="0" w:type="dxa"/>
@@ -7791,6 +7809,26 @@
           <w:rFonts w:eastAsia="Arial Unicode MS" w:cs="Arial Unicode MS"/>
         </w:rPr>
       </w:pPr>
+      <w:r>
+        <w:rPr>
+          <w:rFonts w:eastAsia="Arial Unicode MS" w:cs="Arial Unicode MS"/>
+        </w:rPr>
+        <w:br w:type="page"/>
+      </w:r>
+    </w:p>
+    <w:p>
+      <w:pPr>
+        <w:pStyle w:val="8"/>
+        <w:numPr>
+          <w:ilvl w:val="1"/>
+          <w:numId w:val="5"/>
+        </w:numPr>
+        <w:rPr>
+          <w:rFonts w:eastAsia="Arial Unicode MS" w:cs="Arial Unicode MS"/>
+        </w:rPr>
+      </w:pPr>
+      <w:bookmarkStart w:id="13" w:name="_GoBack"/>
+      <w:bookmarkEnd w:id="13"/>
       <w:r>
         <w:rPr>
           <w:rFonts w:eastAsia="Arial Unicode MS" w:cs="Arial Unicode MS"/>
@@ -7960,7 +7998,6 @@
       </w:tr>
       <w:tr>
         <w:tblPrEx>
-          <w:shd w:val="clear" w:color="auto" w:fill="CED7E7"/>
           <w:tblLayout w:type="fixed"/>
           <w:tblCellMar>
             <w:top w:w="0" w:type="dxa"/>
@@ -8112,7 +8149,6 @@
       </w:tr>
       <w:tr>
         <w:tblPrEx>
-          <w:shd w:val="clear" w:color="auto" w:fill="CED7E7"/>
           <w:tblLayout w:type="fixed"/>
           <w:tblCellMar>
             <w:top w:w="0" w:type="dxa"/>
@@ -8254,7 +8290,6 @@
       </w:tr>
       <w:tr>
         <w:tblPrEx>
-          <w:shd w:val="clear" w:color="auto" w:fill="CED7E7"/>
           <w:tblLayout w:type="fixed"/>
           <w:tblCellMar>
             <w:top w:w="0" w:type="dxa"/>
@@ -8381,7 +8416,6 @@
       </w:tr>
       <w:tr>
         <w:tblPrEx>
-          <w:shd w:val="clear" w:color="auto" w:fill="CED7E7"/>
           <w:tblLayout w:type="fixed"/>
           <w:tblCellMar>
             <w:top w:w="0" w:type="dxa"/>
@@ -8507,7 +8541,6 @@
       </w:tr>
       <w:tr>
         <w:tblPrEx>
-          <w:shd w:val="clear" w:color="auto" w:fill="CED7E7"/>
           <w:tblLayout w:type="fixed"/>
           <w:tblCellMar>
             <w:top w:w="0" w:type="dxa"/>
@@ -8643,7 +8676,6 @@
       </w:tr>
       <w:tr>
         <w:tblPrEx>
-          <w:shd w:val="clear" w:color="auto" w:fill="CED7E7"/>
           <w:tblLayout w:type="fixed"/>
           <w:tblCellMar>
             <w:top w:w="0" w:type="dxa"/>
@@ -8951,7 +8983,6 @@
       </w:tblGrid>
       <w:tr>
         <w:tblPrEx>
-          <w:shd w:val="clear" w:color="auto" w:fill="CED7E7"/>
           <w:tblLayout w:type="fixed"/>
           <w:tblCellMar>
             <w:top w:w="0" w:type="dxa"/>
@@ -9237,7 +9268,6 @@
       </w:tr>
       <w:tr>
         <w:tblPrEx>
-          <w:shd w:val="clear" w:color="auto" w:fill="CED7E7"/>
           <w:tblLayout w:type="fixed"/>
           <w:tblCellMar>
             <w:top w:w="0" w:type="dxa"/>
@@ -9373,6 +9403,132 @@
             </w:pPr>
             <w:r>
               <w:t>Josh</w:t>
+            </w:r>
+          </w:p>
+        </w:tc>
+      </w:tr>
+      <w:tr>
+        <w:tblPrEx>
+          <w:tblLayout w:type="fixed"/>
+          <w:tblCellMar>
+            <w:top w:w="0" w:type="dxa"/>
+            <w:left w:w="108" w:type="dxa"/>
+            <w:bottom w:w="0" w:type="dxa"/>
+            <w:right w:w="108" w:type="dxa"/>
+          </w:tblCellMar>
+        </w:tblPrEx>
+        <w:trPr>
+          <w:cantSplit/>
+          <w:trHeight w:val="671" w:hRule="atLeast"/>
+        </w:trPr>
+        <w:tc>
+          <w:tcPr>
+            <w:tcW w:w="516" w:type="dxa"/>
+            <w:tcBorders>
+              <w:top w:val="single" w:color="FFFFFF" w:sz="8" w:space="0"/>
+              <w:left w:val="single" w:color="FFFFFF" w:sz="8" w:space="0"/>
+              <w:bottom w:val="single" w:color="FFFFFF" w:sz="8" w:space="0"/>
+              <w:right w:val="single" w:color="FFFFFF" w:sz="8" w:space="0"/>
+            </w:tcBorders>
+            <w:shd w:val="clear" w:color="auto" w:fill="E8ECF3"/>
+            <w:tcMar>
+              <w:top w:w="0" w:type="dxa"/>
+              <w:left w:w="0" w:type="dxa"/>
+              <w:bottom w:w="0" w:type="dxa"/>
+              <w:right w:w="0" w:type="dxa"/>
+            </w:tcMar>
+          </w:tcPr>
+          <w:p>
+            <w:pPr>
+              <w:suppressAutoHyphens/>
+              <w:jc w:val="center"/>
+              <w:outlineLvl w:val="0"/>
+            </w:pPr>
+            <w:r>
+              <w:rPr>
+                <w:rFonts w:ascii="Cambria" w:hAnsi="Cambria" w:eastAsia="Cambria" w:cs="Cambria"/>
+                <w:b/>
+                <w:bCs/>
+              </w:rPr>
+              <w:t>3</w:t>
+            </w:r>
+          </w:p>
+        </w:tc>
+        <w:tc>
+          <w:tcPr>
+            <w:tcW w:w="1336" w:type="dxa"/>
+            <w:tcBorders>
+              <w:top w:val="single" w:color="FFFFFF" w:sz="8" w:space="0"/>
+              <w:left w:val="single" w:color="FFFFFF" w:sz="8" w:space="0"/>
+              <w:bottom w:val="single" w:color="FFFFFF" w:sz="8" w:space="0"/>
+              <w:right w:val="single" w:color="FFFFFF" w:sz="8" w:space="0"/>
+            </w:tcBorders>
+            <w:shd w:val="clear" w:color="auto" w:fill="E8ECF3"/>
+            <w:tcMar>
+              <w:top w:w="0" w:type="dxa"/>
+              <w:left w:w="0" w:type="dxa"/>
+              <w:bottom w:w="0" w:type="dxa"/>
+              <w:right w:w="0" w:type="dxa"/>
+            </w:tcMar>
+          </w:tcPr>
+          <w:p>
+            <w:pPr>
+              <w:suppressAutoHyphens/>
+              <w:outlineLvl w:val="0"/>
+            </w:pPr>
+            <w:r>
+              <w:rPr>
+                <w:rFonts w:ascii="Cambria" w:hAnsi="Cambria" w:eastAsia="Cambria" w:cs="Cambria"/>
+                <w:sz w:val="20"/>
+                <w:szCs w:val="20"/>
+              </w:rPr>
+              <w:t>UML Class Diagram</w:t>
+            </w:r>
+          </w:p>
+        </w:tc>
+        <w:tc>
+          <w:tcPr>
+            <w:tcW w:w="3910" w:type="dxa"/>
+            <w:tcBorders>
+              <w:top w:val="single" w:color="FFFFFF" w:sz="8" w:space="0"/>
+              <w:left w:val="single" w:color="FFFFFF" w:sz="8" w:space="0"/>
+              <w:bottom w:val="single" w:color="FFFFFF" w:sz="8" w:space="0"/>
+              <w:right w:val="single" w:color="FFFFFF" w:sz="8" w:space="0"/>
+            </w:tcBorders>
+            <w:shd w:val="clear" w:color="auto" w:fill="E8ECF3"/>
+            <w:tcMar>
+              <w:top w:w="0" w:type="dxa"/>
+              <w:left w:w="0" w:type="dxa"/>
+              <w:bottom w:w="0" w:type="dxa"/>
+              <w:right w:w="0" w:type="dxa"/>
+            </w:tcMar>
+          </w:tcPr>
+          <w:p>
+            <w:r>
+              <w:t>Make new class diagram for version 2.0 of Text File Analyzer.</w:t>
+            </w:r>
+          </w:p>
+        </w:tc>
+        <w:tc>
+          <w:tcPr>
+            <w:tcW w:w="1601" w:type="dxa"/>
+            <w:tcBorders>
+              <w:top w:val="single" w:color="FFFFFF" w:sz="8" w:space="0"/>
+              <w:left w:val="single" w:color="FFFFFF" w:sz="8" w:space="0"/>
+              <w:bottom w:val="single" w:color="FFFFFF" w:sz="8" w:space="0"/>
+              <w:right w:val="single" w:color="FFFFFF" w:sz="8" w:space="0"/>
+            </w:tcBorders>
+            <w:shd w:val="clear" w:color="auto" w:fill="E8ECF3"/>
+            <w:tcMar>
+              <w:top w:w="0" w:type="dxa"/>
+              <w:left w:w="0" w:type="dxa"/>
+              <w:bottom w:w="0" w:type="dxa"/>
+              <w:right w:w="0" w:type="dxa"/>
+            </w:tcMar>
+          </w:tcPr>
+          <w:p>
+            <w:r>
+              <w:t>Jacob</w:t>
             </w:r>
           </w:p>
         </w:tc>
@@ -9401,7 +9557,7 @@
               <w:bottom w:val="single" w:color="FFFFFF" w:sz="8" w:space="0"/>
               <w:right w:val="single" w:color="FFFFFF" w:sz="8" w:space="0"/>
             </w:tcBorders>
-            <w:shd w:val="clear" w:color="auto" w:fill="E8ECF3"/>
+            <w:shd w:val="clear" w:color="auto" w:fill="CED7E7"/>
             <w:tcMar>
               <w:top w:w="0" w:type="dxa"/>
               <w:left w:w="0" w:type="dxa"/>
@@ -9411,17 +9567,16 @@
           </w:tcPr>
           <w:p>
             <w:pPr>
-              <w:suppressAutoHyphens/>
               <w:jc w:val="center"/>
-              <w:outlineLvl w:val="0"/>
-            </w:pPr>
-            <w:r>
               <w:rPr>
                 <w:rFonts w:ascii="Cambria" w:hAnsi="Cambria" w:eastAsia="Cambria" w:cs="Cambria"/>
-                <w:b/>
-                <w:bCs/>
-              </w:rPr>
-              <w:t>3</w:t>
+              </w:rPr>
+            </w:pPr>
+            <w:r>
+              <w:rPr>
+                <w:rFonts w:ascii="Cambria" w:hAnsi="Cambria" w:eastAsia="Cambria" w:cs="Cambria"/>
+              </w:rPr>
+              <w:t>4</w:t>
             </w:r>
           </w:p>
         </w:tc>
@@ -9434,7 +9589,7 @@
               <w:bottom w:val="single" w:color="FFFFFF" w:sz="8" w:space="0"/>
               <w:right w:val="single" w:color="FFFFFF" w:sz="8" w:space="0"/>
             </w:tcBorders>
-            <w:shd w:val="clear" w:color="auto" w:fill="E8ECF3"/>
+            <w:shd w:val="clear" w:color="auto" w:fill="CED7E7"/>
             <w:tcMar>
               <w:top w:w="0" w:type="dxa"/>
               <w:left w:w="0" w:type="dxa"/>
@@ -9453,7 +9608,7 @@
                 <w:sz w:val="20"/>
                 <w:szCs w:val="20"/>
               </w:rPr>
-              <w:t>UML Class Diagram</w:t>
+              <w:t>Text Stats</w:t>
             </w:r>
           </w:p>
         </w:tc>
@@ -9466,7 +9621,7 @@
               <w:bottom w:val="single" w:color="FFFFFF" w:sz="8" w:space="0"/>
               <w:right w:val="single" w:color="FFFFFF" w:sz="8" w:space="0"/>
             </w:tcBorders>
-            <w:shd w:val="clear" w:color="auto" w:fill="E8ECF3"/>
+            <w:shd w:val="clear" w:color="auto" w:fill="CED7E7"/>
             <w:tcMar>
               <w:top w:w="0" w:type="dxa"/>
               <w:left w:w="0" w:type="dxa"/>
@@ -9476,7 +9631,7 @@
           </w:tcPr>
           <w:p>
             <w:r>
-              <w:t>Make new class diagram for version 2.0 of Text File Analyzer.</w:t>
+              <w:t>Finish code and consider edge cases for calculating file statistics.</w:t>
             </w:r>
           </w:p>
         </w:tc>
@@ -9489,7 +9644,7 @@
               <w:bottom w:val="single" w:color="FFFFFF" w:sz="8" w:space="0"/>
               <w:right w:val="single" w:color="FFFFFF" w:sz="8" w:space="0"/>
             </w:tcBorders>
-            <w:shd w:val="clear" w:color="auto" w:fill="E8ECF3"/>
+            <w:shd w:val="clear" w:color="auto" w:fill="CED7E7"/>
             <w:tcMar>
               <w:top w:w="0" w:type="dxa"/>
               <w:left w:w="0" w:type="dxa"/>
@@ -9499,140 +9654,13 @@
           </w:tcPr>
           <w:p>
             <w:r>
-              <w:t>Jacob</w:t>
+              <w:t>Nicholas</w:t>
             </w:r>
           </w:p>
         </w:tc>
       </w:tr>
       <w:tr>
         <w:tblPrEx>
-          <w:shd w:val="clear" w:color="auto" w:fill="CED7E7"/>
-          <w:tblLayout w:type="fixed"/>
-          <w:tblCellMar>
-            <w:top w:w="0" w:type="dxa"/>
-            <w:left w:w="108" w:type="dxa"/>
-            <w:bottom w:w="0" w:type="dxa"/>
-            <w:right w:w="108" w:type="dxa"/>
-          </w:tblCellMar>
-        </w:tblPrEx>
-        <w:trPr>
-          <w:cantSplit/>
-          <w:trHeight w:val="671" w:hRule="atLeast"/>
-        </w:trPr>
-        <w:tc>
-          <w:tcPr>
-            <w:tcW w:w="516" w:type="dxa"/>
-            <w:tcBorders>
-              <w:top w:val="single" w:color="FFFFFF" w:sz="8" w:space="0"/>
-              <w:left w:val="single" w:color="FFFFFF" w:sz="8" w:space="0"/>
-              <w:bottom w:val="single" w:color="FFFFFF" w:sz="8" w:space="0"/>
-              <w:right w:val="single" w:color="FFFFFF" w:sz="8" w:space="0"/>
-            </w:tcBorders>
-            <w:shd w:val="clear" w:color="auto" w:fill="CED7E7"/>
-            <w:tcMar>
-              <w:top w:w="0" w:type="dxa"/>
-              <w:left w:w="0" w:type="dxa"/>
-              <w:bottom w:w="0" w:type="dxa"/>
-              <w:right w:w="0" w:type="dxa"/>
-            </w:tcMar>
-          </w:tcPr>
-          <w:p>
-            <w:pPr>
-              <w:jc w:val="center"/>
-              <w:rPr>
-                <w:rFonts w:ascii="Cambria" w:hAnsi="Cambria" w:eastAsia="Cambria" w:cs="Cambria"/>
-              </w:rPr>
-            </w:pPr>
-            <w:r>
-              <w:rPr>
-                <w:rFonts w:ascii="Cambria" w:hAnsi="Cambria" w:eastAsia="Cambria" w:cs="Cambria"/>
-              </w:rPr>
-              <w:t>4</w:t>
-            </w:r>
-          </w:p>
-        </w:tc>
-        <w:tc>
-          <w:tcPr>
-            <w:tcW w:w="1336" w:type="dxa"/>
-            <w:tcBorders>
-              <w:top w:val="single" w:color="FFFFFF" w:sz="8" w:space="0"/>
-              <w:left w:val="single" w:color="FFFFFF" w:sz="8" w:space="0"/>
-              <w:bottom w:val="single" w:color="FFFFFF" w:sz="8" w:space="0"/>
-              <w:right w:val="single" w:color="FFFFFF" w:sz="8" w:space="0"/>
-            </w:tcBorders>
-            <w:shd w:val="clear" w:color="auto" w:fill="CED7E7"/>
-            <w:tcMar>
-              <w:top w:w="0" w:type="dxa"/>
-              <w:left w:w="0" w:type="dxa"/>
-              <w:bottom w:w="0" w:type="dxa"/>
-              <w:right w:w="0" w:type="dxa"/>
-            </w:tcMar>
-          </w:tcPr>
-          <w:p>
-            <w:pPr>
-              <w:suppressAutoHyphens/>
-              <w:outlineLvl w:val="0"/>
-            </w:pPr>
-            <w:r>
-              <w:rPr>
-                <w:rFonts w:ascii="Cambria" w:hAnsi="Cambria" w:eastAsia="Cambria" w:cs="Cambria"/>
-                <w:sz w:val="20"/>
-                <w:szCs w:val="20"/>
-              </w:rPr>
-              <w:t>Text Stats</w:t>
-            </w:r>
-          </w:p>
-        </w:tc>
-        <w:tc>
-          <w:tcPr>
-            <w:tcW w:w="3910" w:type="dxa"/>
-            <w:tcBorders>
-              <w:top w:val="single" w:color="FFFFFF" w:sz="8" w:space="0"/>
-              <w:left w:val="single" w:color="FFFFFF" w:sz="8" w:space="0"/>
-              <w:bottom w:val="single" w:color="FFFFFF" w:sz="8" w:space="0"/>
-              <w:right w:val="single" w:color="FFFFFF" w:sz="8" w:space="0"/>
-            </w:tcBorders>
-            <w:shd w:val="clear" w:color="auto" w:fill="CED7E7"/>
-            <w:tcMar>
-              <w:top w:w="0" w:type="dxa"/>
-              <w:left w:w="0" w:type="dxa"/>
-              <w:bottom w:w="0" w:type="dxa"/>
-              <w:right w:w="0" w:type="dxa"/>
-            </w:tcMar>
-          </w:tcPr>
-          <w:p>
-            <w:r>
-              <w:t>Finish code and consider edge cases for calculating file statistics.</w:t>
-            </w:r>
-          </w:p>
-        </w:tc>
-        <w:tc>
-          <w:tcPr>
-            <w:tcW w:w="1601" w:type="dxa"/>
-            <w:tcBorders>
-              <w:top w:val="single" w:color="FFFFFF" w:sz="8" w:space="0"/>
-              <w:left w:val="single" w:color="FFFFFF" w:sz="8" w:space="0"/>
-              <w:bottom w:val="single" w:color="FFFFFF" w:sz="8" w:space="0"/>
-              <w:right w:val="single" w:color="FFFFFF" w:sz="8" w:space="0"/>
-            </w:tcBorders>
-            <w:shd w:val="clear" w:color="auto" w:fill="CED7E7"/>
-            <w:tcMar>
-              <w:top w:w="0" w:type="dxa"/>
-              <w:left w:w="0" w:type="dxa"/>
-              <w:bottom w:w="0" w:type="dxa"/>
-              <w:right w:w="0" w:type="dxa"/>
-            </w:tcMar>
-          </w:tcPr>
-          <w:p>
-            <w:r>
-              <w:t>Nicholas</w:t>
-            </w:r>
-          </w:p>
-        </w:tc>
-      </w:tr>
-      <w:tr>
-        <w:tblPrEx>
-          <w:shd w:val="clear" w:color="auto" w:fill="CED7E7"/>
           <w:tblLayout w:type="fixed"/>
           <w:tblCellMar>
             <w:top w:w="0" w:type="dxa"/>

</xml_diff>

<commit_message>
Okay, okay. Now we're done.
With the document at least. I think. I hope.
</commit_message>
<xml_diff>
--- a/SRS template.docx
+++ b/SRS template.docx
@@ -110,13 +110,7 @@
         <w:rPr>
           <w:rFonts w:eastAsia="Arial Unicode MS" w:cs="Arial Unicode MS"/>
         </w:rPr>
-        <w:t xml:space="preserve">Jacob </w:t>
-      </w:r>
-      <w:r>
-        <w:rPr>
-          <w:rFonts w:eastAsia="Arial Unicode MS" w:cs="Arial Unicode MS"/>
-        </w:rPr>
-        <w:t>Buchholdt, Nicholas Jorgensen, Josh Miklos, Rafael Zamora.</w:t>
+        <w:t>Jacob Buchholdt, Nicholas Jorgensen, Josh Miklos, Rafael Zamora.</w:t>
       </w:r>
     </w:p>
     <w:p>
@@ -319,10 +313,7 @@
               <w:widowControl/>
             </w:pPr>
             <w:r>
-              <w:t>10/08</w:t>
-            </w:r>
-            <w:r>
-              <w:t>/17</w:t>
+              <w:t>10/08/17</w:t>
             </w:r>
           </w:p>
         </w:tc>
@@ -383,6 +374,9 @@
             </w:pPr>
             <w:r>
               <w:t>Initial Version</w:t>
+            </w:r>
+            <w:r>
+              <w:t>, GitHub repo created</w:t>
             </w:r>
           </w:p>
         </w:tc>
@@ -529,7 +523,7 @@
                 <w:sz w:val="20"/>
                 <w:szCs w:val="20"/>
               </w:rPr>
-              <w:t>Project Overview</w:t>
+              <w:t>Initial Commit, basic UI framework</w:t>
             </w:r>
           </w:p>
         </w:tc>
@@ -562,7 +556,7 @@
                 <w:sz w:val="20"/>
                 <w:szCs w:val="20"/>
               </w:rPr>
-              <w:t>Rafael Zamora &amp; Jacob Buchholdt</w:t>
+              <w:t>Josh Miklos &amp; Jacob Buchholdt</w:t>
             </w:r>
           </w:p>
         </w:tc>
@@ -671,6 +665,13 @@
               </w:rPr>
               <w:t>Use Case Diagrams</w:t>
             </w:r>
+            <w:r>
+              <w:rPr>
+                <w:sz w:val="20"/>
+                <w:szCs w:val="20"/>
+              </w:rPr>
+              <w:t>, software framework</w:t>
+            </w:r>
           </w:p>
         </w:tc>
         <w:tc>
@@ -811,6 +812,13 @@
               </w:rPr>
               <w:t>Test plan</w:t>
             </w:r>
+            <w:r>
+              <w:rPr>
+                <w:sz w:val="20"/>
+                <w:szCs w:val="20"/>
+              </w:rPr>
+              <w:t>, test cases</w:t>
+            </w:r>
           </w:p>
         </w:tc>
         <w:tc>
@@ -949,7 +957,7 @@
                 <w:sz w:val="20"/>
                 <w:szCs w:val="20"/>
               </w:rPr>
-              <w:t>Project plan for Deliverable 1</w:t>
+              <w:t>Deliverable 1: Basic UI Implementation, file opening</w:t>
             </w:r>
           </w:p>
         </w:tc>
@@ -982,7 +990,7 @@
                 <w:sz w:val="20"/>
                 <w:szCs w:val="20"/>
               </w:rPr>
-              <w:t>Jacob Buchholdt</w:t>
+              <w:t>Team</w:t>
             </w:r>
           </w:p>
         </w:tc>
@@ -1089,7 +1097,7 @@
                 <w:sz w:val="20"/>
                 <w:szCs w:val="20"/>
               </w:rPr>
-              <w:t>Project plan for Deliverable 2</w:t>
+              <w:t>Deliverable 2: Scrapped file tree, implemented file browse and basic file analysis</w:t>
             </w:r>
           </w:p>
         </w:tc>
@@ -1122,7 +1130,7 @@
                 <w:sz w:val="20"/>
                 <w:szCs w:val="20"/>
               </w:rPr>
-              <w:t>Jacob Buchholdt</w:t>
+              <w:t>Rafael Zamora &amp; Nicholas Jorgensen</w:t>
             </w:r>
           </w:p>
         </w:tc>
@@ -1229,7 +1237,7 @@
                 <w:sz w:val="20"/>
                 <w:szCs w:val="20"/>
               </w:rPr>
-              <w:t>Project plan for Deliverable 3</w:t>
+              <w:t>Editing, bug fixing</w:t>
             </w:r>
           </w:p>
         </w:tc>
@@ -1262,7 +1270,7 @@
                 <w:sz w:val="20"/>
                 <w:szCs w:val="20"/>
               </w:rPr>
-              <w:t>Rafael Zamora</w:t>
+              <w:t>Jacob Buchholdt</w:t>
             </w:r>
           </w:p>
         </w:tc>
@@ -1509,7 +1517,21 @@
                 <w:sz w:val="20"/>
                 <w:szCs w:val="20"/>
               </w:rPr>
-              <w:t>Transferred SRS documentation from old repository to current repository</w:t>
+              <w:t xml:space="preserve">Transferred </w:t>
+            </w:r>
+            <w:r>
+              <w:rPr>
+                <w:sz w:val="20"/>
+                <w:szCs w:val="20"/>
+              </w:rPr>
+              <w:t>project and SRS documentation</w:t>
+            </w:r>
+            <w:r>
+              <w:rPr>
+                <w:sz w:val="20"/>
+                <w:szCs w:val="20"/>
+              </w:rPr>
+              <w:t xml:space="preserve"> from old repository to current repository</w:t>
             </w:r>
           </w:p>
         </w:tc>
@@ -1616,7 +1638,7 @@
                 <w:sz w:val="20"/>
                 <w:szCs w:val="20"/>
               </w:rPr>
-              <w:t>1.0</w:t>
+              <w:t>0.91</w:t>
             </w:r>
           </w:p>
         </w:tc>
@@ -1651,6 +1673,13 @@
               </w:rPr>
               <w:t>Included Revision History</w:t>
             </w:r>
+            <w:r>
+              <w:rPr>
+                <w:sz w:val="20"/>
+                <w:szCs w:val="20"/>
+              </w:rPr>
+              <w:t xml:space="preserve"> to SRS document</w:t>
+            </w:r>
           </w:p>
           <w:p>
             <w:pPr>
@@ -1697,8 +1726,150 @@
                 <w:sz w:val="20"/>
                 <w:szCs w:val="20"/>
               </w:rPr>
-              <w:t>Nicholas Jorgensen</w:t>
-            </w:r>
+              <w:t>Jacob Buchholdt</w:t>
+            </w:r>
+          </w:p>
+        </w:tc>
+      </w:tr>
+      <w:tr>
+        <w:trPr>
+          <w:cantSplit/>
+          <w:trHeight w:val="227"/>
+        </w:trPr>
+        <w:tc>
+          <w:tcPr>
+            <w:tcW w:w="1262" w:type="dxa"/>
+            <w:tcBorders>
+              <w:top w:val="single" w:sz="6" w:space="0" w:color="000000"/>
+              <w:left w:val="single" w:sz="6" w:space="0" w:color="000000"/>
+              <w:bottom w:val="single" w:sz="6" w:space="0" w:color="000000"/>
+              <w:right w:val="single" w:sz="6" w:space="0" w:color="000000"/>
+            </w:tcBorders>
+            <w:shd w:val="clear" w:color="auto" w:fill="E5E5E5"/>
+            <w:tcMar>
+              <w:top w:w="80" w:type="dxa"/>
+              <w:left w:w="80" w:type="dxa"/>
+              <w:bottom w:w="80" w:type="dxa"/>
+              <w:right w:w="80" w:type="dxa"/>
+            </w:tcMar>
+          </w:tcPr>
+          <w:p>
+            <w:pPr>
+              <w:rPr>
+                <w:rFonts w:eastAsia="Cambria"/>
+                <w:sz w:val="20"/>
+                <w:szCs w:val="20"/>
+              </w:rPr>
+            </w:pPr>
+            <w:r>
+              <w:rPr>
+                <w:rFonts w:eastAsia="Cambria"/>
+                <w:sz w:val="20"/>
+                <w:szCs w:val="20"/>
+              </w:rPr>
+              <w:t>12/1/17</w:t>
+            </w:r>
+          </w:p>
+        </w:tc>
+        <w:tc>
+          <w:tcPr>
+            <w:tcW w:w="1066" w:type="dxa"/>
+            <w:tcBorders>
+              <w:top w:val="single" w:sz="6" w:space="0" w:color="000000"/>
+              <w:left w:val="single" w:sz="6" w:space="0" w:color="000000"/>
+              <w:bottom w:val="single" w:sz="6" w:space="0" w:color="000000"/>
+              <w:right w:val="single" w:sz="6" w:space="0" w:color="000000"/>
+            </w:tcBorders>
+            <w:shd w:val="clear" w:color="auto" w:fill="E5E5E5"/>
+            <w:tcMar>
+              <w:top w:w="80" w:type="dxa"/>
+              <w:left w:w="80" w:type="dxa"/>
+              <w:bottom w:w="80" w:type="dxa"/>
+              <w:right w:w="80" w:type="dxa"/>
+            </w:tcMar>
+          </w:tcPr>
+          <w:p>
+            <w:pPr>
+              <w:rPr>
+                <w:sz w:val="20"/>
+                <w:szCs w:val="20"/>
+              </w:rPr>
+            </w:pPr>
+            <w:r>
+              <w:rPr>
+                <w:sz w:val="20"/>
+                <w:szCs w:val="20"/>
+              </w:rPr>
+              <w:t>1.0</w:t>
+            </w:r>
+          </w:p>
+        </w:tc>
+        <w:tc>
+          <w:tcPr>
+            <w:tcW w:w="3766" w:type="dxa"/>
+            <w:tcBorders>
+              <w:top w:val="single" w:sz="6" w:space="0" w:color="000000"/>
+              <w:left w:val="single" w:sz="6" w:space="0" w:color="000000"/>
+              <w:bottom w:val="single" w:sz="6" w:space="0" w:color="000000"/>
+              <w:right w:val="single" w:sz="6" w:space="0" w:color="000000"/>
+            </w:tcBorders>
+            <w:shd w:val="clear" w:color="auto" w:fill="E5E5E5"/>
+            <w:tcMar>
+              <w:top w:w="80" w:type="dxa"/>
+              <w:left w:w="80" w:type="dxa"/>
+              <w:bottom w:w="80" w:type="dxa"/>
+              <w:right w:w="80" w:type="dxa"/>
+            </w:tcMar>
+          </w:tcPr>
+          <w:p>
+            <w:pPr>
+              <w:rPr>
+                <w:sz w:val="20"/>
+                <w:szCs w:val="20"/>
+              </w:rPr>
+            </w:pPr>
+            <w:r>
+              <w:rPr>
+                <w:sz w:val="20"/>
+                <w:szCs w:val="20"/>
+              </w:rPr>
+              <w:t>Deliverable 3: Final Product. Included average analysis feature, bug fixing.</w:t>
+            </w:r>
+          </w:p>
+        </w:tc>
+        <w:tc>
+          <w:tcPr>
+            <w:tcW w:w="2544" w:type="dxa"/>
+            <w:tcBorders>
+              <w:top w:val="single" w:sz="6" w:space="0" w:color="000000"/>
+              <w:left w:val="single" w:sz="6" w:space="0" w:color="000000"/>
+              <w:bottom w:val="single" w:sz="6" w:space="0" w:color="000000"/>
+              <w:right w:val="single" w:sz="6" w:space="0" w:color="000000"/>
+            </w:tcBorders>
+            <w:shd w:val="clear" w:color="auto" w:fill="E5E5E5"/>
+            <w:tcMar>
+              <w:top w:w="80" w:type="dxa"/>
+              <w:left w:w="80" w:type="dxa"/>
+              <w:bottom w:w="80" w:type="dxa"/>
+              <w:right w:w="80" w:type="dxa"/>
+            </w:tcMar>
+          </w:tcPr>
+          <w:p>
+            <w:pPr>
+              <w:rPr>
+                <w:sz w:val="20"/>
+                <w:szCs w:val="20"/>
+              </w:rPr>
+            </w:pPr>
+            <w:r>
+              <w:rPr>
+                <w:sz w:val="20"/>
+                <w:szCs w:val="20"/>
+              </w:rPr>
+              <w:t>Team, Rafael Zamora (averaging)</w:t>
+            </w:r>
+            <w:bookmarkStart w:id="2" w:name="_GoBack"/>
+            <w:bookmarkEnd w:id="2"/>
           </w:p>
         </w:tc>
       </w:tr>
@@ -1708,8 +1879,6 @@
         <w:pStyle w:val="Paragraph1"/>
         <w:widowControl w:val="0"/>
       </w:pPr>
-      <w:bookmarkStart w:id="2" w:name="_GoBack"/>
-      <w:bookmarkEnd w:id="2"/>
     </w:p>
     <w:p>
       <w:pPr>
@@ -1906,10 +2075,7 @@
         <w:fldChar w:fldCharType="begin"/>
       </w:r>
       <w:r>
-        <w:instrText xml:space="preserve"> PAG</w:instrText>
-      </w:r>
-      <w:r>
-        <w:instrText xml:space="preserve">EREF _Toc3 \h </w:instrText>
+        <w:instrText xml:space="preserve"> PAGEREF _Toc3 \h </w:instrText>
       </w:r>
       <w:r>
         <w:fldChar w:fldCharType="separate"/>
@@ -2065,10 +2231,7 @@
         <w:fldChar w:fldCharType="begin"/>
       </w:r>
       <w:r>
-        <w:instrText xml:space="preserve"> PAGER</w:instrText>
-      </w:r>
-      <w:r>
-        <w:instrText xml:space="preserve">EF _Toc7 \h </w:instrText>
+        <w:instrText xml:space="preserve"> PAGEREF _Toc7 \h </w:instrText>
       </w:r>
       <w:r>
         <w:fldChar w:fldCharType="separate"/>
@@ -2271,103 +2434,7 @@
         <w:rPr>
           <w:rFonts w:eastAsia="Arial Unicode MS" w:cs="Arial Unicode MS"/>
         </w:rPr>
-        <w:t xml:space="preserve">The software we are creating </w:t>
-      </w:r>
-      <w:r>
-        <w:rPr>
-          <w:rFonts w:eastAsia="Arial Unicode MS" w:cs="Arial Unicode MS"/>
-        </w:rPr>
-        <w:t xml:space="preserve">is </w:t>
-      </w:r>
-      <w:r>
-        <w:rPr>
-          <w:rFonts w:eastAsia="Arial Unicode MS" w:cs="Arial Unicode MS"/>
-        </w:rPr>
-        <w:t>a simpl</w:t>
-      </w:r>
-      <w:r>
-        <w:rPr>
-          <w:rFonts w:eastAsia="Arial Unicode MS" w:cs="Arial Unicode MS"/>
-        </w:rPr>
-        <w:t>e text editor</w:t>
-      </w:r>
-      <w:r>
-        <w:rPr>
-          <w:rFonts w:eastAsia="Arial Unicode MS" w:cs="Arial Unicode MS"/>
-        </w:rPr>
-        <w:t xml:space="preserve"> that also shows important statistics like number of words or spaces, and average word length</w:t>
-      </w:r>
-      <w:r>
-        <w:rPr>
-          <w:rFonts w:eastAsia="Arial Unicode MS" w:cs="Arial Unicode MS"/>
-        </w:rPr>
-        <w:t>.</w:t>
-      </w:r>
-      <w:r>
-        <w:rPr>
-          <w:rFonts w:eastAsia="Arial Unicode MS" w:cs="Arial Unicode MS"/>
-        </w:rPr>
-        <w:t xml:space="preserve"> It can do this on one or multiple files.</w:t>
-      </w:r>
-      <w:r>
-        <w:rPr>
-          <w:rFonts w:eastAsia="Arial Unicode MS" w:cs="Arial Unicode MS"/>
-        </w:rPr>
-        <w:t xml:space="preserve"> </w:t>
-      </w:r>
-      <w:r>
-        <w:rPr>
-          <w:rFonts w:eastAsia="Arial Unicode MS" w:cs="Arial Unicode MS"/>
-        </w:rPr>
-        <w:t>Just like a standard text editor, it can also</w:t>
-      </w:r>
-      <w:r>
-        <w:rPr>
-          <w:rFonts w:eastAsia="Arial Unicode MS" w:cs="Arial Unicode MS"/>
-        </w:rPr>
-        <w:t xml:space="preserve"> open, edi</w:t>
-      </w:r>
-      <w:r>
-        <w:rPr>
-          <w:rFonts w:eastAsia="Arial Unicode MS" w:cs="Arial Unicode MS"/>
-        </w:rPr>
-        <w:t>t</w:t>
-      </w:r>
-      <w:r>
-        <w:rPr>
-          <w:rFonts w:eastAsia="Arial Unicode MS" w:cs="Arial Unicode MS"/>
-        </w:rPr>
-        <w:t>, and sav</w:t>
-      </w:r>
-      <w:r>
-        <w:rPr>
-          <w:rFonts w:eastAsia="Arial Unicode MS" w:cs="Arial Unicode MS"/>
-        </w:rPr>
-        <w:t>e</w:t>
-      </w:r>
-      <w:r>
-        <w:rPr>
-          <w:rFonts w:eastAsia="Arial Unicode MS" w:cs="Arial Unicode MS"/>
-        </w:rPr>
-        <w:t xml:space="preserve"> file</w:t>
-      </w:r>
-      <w:r>
-        <w:rPr>
-          <w:rFonts w:eastAsia="Arial Unicode MS" w:cs="Arial Unicode MS"/>
-        </w:rPr>
-        <w:t>s</w:t>
-      </w:r>
-      <w:r>
-        <w:rPr>
-          <w:rFonts w:eastAsia="Arial Unicode MS" w:cs="Arial Unicode MS"/>
-        </w:rPr>
-        <w:t>.</w:t>
-      </w:r>
-      <w:r>
-        <w:rPr>
-          <w:rFonts w:eastAsia="Arial Unicode MS" w:cs="Arial Unicode MS"/>
-        </w:rPr>
-        <w:t xml:space="preserve"> As a Java application, it can also run on multiple systems.</w:t>
+        <w:t>The software we are creating is a simple text editor that also shows important statistics like number of words or spaces, and average word length. It can do this on one or multiple files. Just like a standard text editor, it can also open, edit, and save files. As a Java application, it can also run on multiple systems.</w:t>
       </w:r>
     </w:p>
     <w:p>
@@ -2389,19 +2456,7 @@
         <w:rPr>
           <w:rFonts w:eastAsia="Arial Unicode MS" w:cs="Arial Unicode MS"/>
         </w:rPr>
-        <w:t>We</w:t>
-      </w:r>
-      <w:r>
-        <w:rPr>
-          <w:rFonts w:eastAsia="Arial Unicode MS" w:cs="Arial Unicode MS"/>
-        </w:rPr>
-        <w:t xml:space="preserve">’ve all been working on it continually over the semester, and a few features have been added, like the open files being on the left, but we tried to keep the interface as simple and </w:t>
-      </w:r>
-      <w:r>
-        <w:rPr>
-          <w:rFonts w:eastAsia="Arial Unicode MS" w:cs="Arial Unicode MS"/>
-        </w:rPr>
-        <w:t>user-friendly as possible.</w:t>
+        <w:t>We’ve all been working on it continually over the semester, and a few features have been added, like the open files being on the left, but we tried to keep the interface as simple and user-friendly as possible.</w:t>
       </w:r>
     </w:p>
     <w:p>
@@ -4775,27 +4830,7 @@
         <w:rPr>
           <w:rFonts w:eastAsia="Arial Unicode MS" w:cs="Arial Unicode MS"/>
         </w:rPr>
-        <w:t xml:space="preserve">As a user, I want to open a file </w:t>
-      </w:r>
-      <w:r>
-        <w:rPr>
-          <w:rFonts w:eastAsia="Arial Unicode MS" w:cs="Arial Unicode MS"/>
-        </w:rPr>
-        <w:t xml:space="preserve">in the text editor, because I want </w:t>
-      </w:r>
-      <w:proofErr w:type="gramStart"/>
-      <w:r>
-        <w:rPr>
-          <w:rFonts w:eastAsia="Arial Unicode MS" w:cs="Arial Unicode MS"/>
-        </w:rPr>
-        <w:t>see</w:t>
-      </w:r>
-      <w:proofErr w:type="gramEnd"/>
-      <w:r>
-        <w:rPr>
-          <w:rFonts w:eastAsia="Arial Unicode MS" w:cs="Arial Unicode MS"/>
-        </w:rPr>
-        <w:t xml:space="preserve"> the changes that have been made.</w:t>
+        <w:t>As a user, I want to open a file in the text editor, because I want see the changes that have been made.</w:t>
       </w:r>
     </w:p>
     <w:p>
@@ -4827,13 +4862,7 @@
         <w:rPr>
           <w:rFonts w:eastAsia="Arial Unicode MS" w:cs="Arial Unicode MS"/>
         </w:rPr>
-        <w:t>As a user, I want to browse all my files, because I want to have choices as to which f</w:t>
-      </w:r>
-      <w:r>
-        <w:rPr>
-          <w:rFonts w:eastAsia="Arial Unicode MS" w:cs="Arial Unicode MS"/>
-        </w:rPr>
-        <w:t>ile I want to open.</w:t>
+        <w:t>As a user, I want to browse all my files, because I want to have choices as to which file I want to open.</w:t>
       </w:r>
     </w:p>
     <w:p>
@@ -4865,21 +4894,7 @@
         <w:rPr>
           <w:rFonts w:eastAsia="Arial Unicode MS" w:cs="Arial Unicode MS"/>
         </w:rPr>
-        <w:t xml:space="preserve">As a user, I want to analyze a txt file, because I want to see statistics on a </w:t>
-      </w:r>
-      <w:proofErr w:type="spellStart"/>
-      <w:r>
-        <w:rPr>
-          <w:rFonts w:eastAsia="Arial Unicode MS" w:cs="Arial Unicode MS"/>
-        </w:rPr>
-        <w:t>txr</w:t>
-      </w:r>
-      <w:proofErr w:type="spellEnd"/>
-      <w:r>
-        <w:rPr>
-          <w:rFonts w:eastAsia="Arial Unicode MS" w:cs="Arial Unicode MS"/>
-        </w:rPr>
-        <w:t xml:space="preserve"> file</w:t>
+        <w:t>As a user, I want to analyze a txt file, because I want to see statistics on a txr file</w:t>
       </w:r>
     </w:p>
     <w:p>
@@ -4895,13 +4910,7 @@
         <w:rPr>
           <w:rFonts w:eastAsia="Arial Unicode MS" w:cs="Arial Unicode MS"/>
         </w:rPr>
-        <w:t>As a user, I want to analyze multiple files, because I want to see st</w:t>
-      </w:r>
-      <w:r>
-        <w:rPr>
-          <w:rFonts w:eastAsia="Arial Unicode MS" w:cs="Arial Unicode MS"/>
-        </w:rPr>
-        <w:t>atistics on multiple files</w:t>
+        <w:t>As a user, I want to analyze multiple files, because I want to see statistics on multiple files</w:t>
       </w:r>
     </w:p>
     <w:p>
@@ -5532,15 +5541,7 @@
                 <w:sz w:val="20"/>
                 <w:szCs w:val="20"/>
               </w:rPr>
-              <w:t xml:space="preserve">Error message: Only </w:t>
-            </w:r>
-            <w:r>
-              <w:rPr>
-                <w:rFonts w:ascii="Cambria" w:eastAsia="Cambria" w:hAnsi="Cambria" w:cs="Cambria"/>
-                <w:sz w:val="20"/>
-                <w:szCs w:val="20"/>
-              </w:rPr>
-              <w:t>legal filenames are accepted</w:t>
+              <w:t>Error message: Only legal filenames are accepted</w:t>
             </w:r>
           </w:p>
         </w:tc>
@@ -5838,14 +5839,7 @@
                 <w:sz w:val="20"/>
                 <w:szCs w:val="20"/>
               </w:rPr>
-              <w:t xml:space="preserve">Click on the Analyze button and choose </w:t>
-            </w:r>
-            <w:r>
-              <w:rPr>
-                <w:sz w:val="20"/>
-                <w:szCs w:val="20"/>
-              </w:rPr>
-              <w:t>files from the directory.</w:t>
+              <w:t>Click on the Analyze button and choose files from the directory.</w:t>
             </w:r>
           </w:p>
         </w:tc>
@@ -5911,14 +5905,7 @@
                 <w:sz w:val="20"/>
                 <w:szCs w:val="20"/>
               </w:rPr>
-              <w:t>Show files</w:t>
-            </w:r>
-            <w:r>
-              <w:rPr>
-                <w:sz w:val="20"/>
-                <w:szCs w:val="20"/>
-              </w:rPr>
-              <w:t>’ text statistics</w:t>
+              <w:t>Show files’ text statistics</w:t>
             </w:r>
           </w:p>
           <w:p>
@@ -6760,15 +6747,7 @@
                 <w:sz w:val="20"/>
                 <w:szCs w:val="20"/>
               </w:rPr>
-              <w:t xml:space="preserve">Development of GUI </w:t>
-            </w:r>
-            <w:r>
-              <w:rPr>
-                <w:rFonts w:ascii="Cambria" w:eastAsia="Cambria" w:hAnsi="Cambria" w:cs="Cambria"/>
-                <w:sz w:val="20"/>
-                <w:szCs w:val="20"/>
-              </w:rPr>
-              <w:t>Panel using Java Swing API in Eclipse. The panel will include the buttons and text editors to run the project</w:t>
+              <w:t>Development of GUI Panel using Java Swing API in Eclipse. The panel will include the buttons and text editors to run the project</w:t>
             </w:r>
           </w:p>
         </w:tc>
@@ -7890,15 +7869,7 @@
                 <w:sz w:val="20"/>
                 <w:szCs w:val="20"/>
               </w:rPr>
-              <w:t xml:space="preserve">Text </w:t>
-            </w:r>
-            <w:r>
-              <w:rPr>
-                <w:rFonts w:ascii="Cambria" w:eastAsia="Cambria" w:hAnsi="Cambria" w:cs="Cambria"/>
-                <w:sz w:val="20"/>
-                <w:szCs w:val="20"/>
-              </w:rPr>
-              <w:t>Stats</w:t>
+              <w:t>Text Stats</w:t>
             </w:r>
           </w:p>
         </w:tc>
@@ -8063,33 +8034,7 @@
                 <w:sz w:val="20"/>
                 <w:szCs w:val="20"/>
               </w:rPr>
-              <w:t>User will be able to open, edit, and create a file. There will need to be a menu where the user can select these options. Once selected the file will be opened</w:t>
-            </w:r>
-            <w:r>
-              <w:rPr>
-                <w:rFonts w:ascii="Cambria" w:eastAsia="Cambria" w:hAnsi="Cambria" w:cs="Cambria"/>
-                <w:sz w:val="20"/>
-                <w:szCs w:val="20"/>
-              </w:rPr>
-              <w:t xml:space="preserve"> in the text editor. Multiple files can </w:t>
-            </w:r>
-            <w:proofErr w:type="gramStart"/>
-            <w:r>
-              <w:rPr>
-                <w:rFonts w:ascii="Cambria" w:eastAsia="Cambria" w:hAnsi="Cambria" w:cs="Cambria"/>
-                <w:sz w:val="20"/>
-                <w:szCs w:val="20"/>
-              </w:rPr>
-              <w:t>analyzed</w:t>
-            </w:r>
-            <w:proofErr w:type="gramEnd"/>
-            <w:r>
-              <w:rPr>
-                <w:rFonts w:ascii="Cambria" w:eastAsia="Cambria" w:hAnsi="Cambria" w:cs="Cambria"/>
-                <w:sz w:val="20"/>
-                <w:szCs w:val="20"/>
-              </w:rPr>
-              <w:t>.</w:t>
+              <w:t>User will be able to open, edit, and create a file. There will need to be a menu where the user can select these options. Once selected the file will be opened in the text editor. Multiple files can analyzed.</w:t>
             </w:r>
           </w:p>
         </w:tc>
@@ -8595,10 +8540,7 @@
               <w:outlineLvl w:val="0"/>
             </w:pPr>
             <w:r>
-              <w:t>Push</w:t>
-            </w:r>
-            <w:r>
-              <w:t xml:space="preserve"> code and reorganize the project to receive the finished new features.</w:t>
+              <w:t>Push code and reorganize the project to receive the finished new features.</w:t>
             </w:r>
           </w:p>
         </w:tc>
@@ -8859,10 +8801,7 @@
           </w:tcPr>
           <w:p>
             <w:r>
-              <w:t xml:space="preserve">Make new class diagram for version 2.0 of Text File </w:t>
-            </w:r>
-            <w:r>
-              <w:t>Analyzer.</w:t>
+              <w:t>Make new class diagram for version 2.0 of Text File Analyzer.</w:t>
             </w:r>
           </w:p>
         </w:tc>
@@ -11140,7 +11079,7 @@
 </file>
 
 <file path=customXml/itemProps2.xml><?xml version="1.0" encoding="utf-8"?>
-<ds:datastoreItem xmlns:ds="http://schemas.openxmlformats.org/officeDocument/2006/customXml" ds:itemID="{637D128A-2C7E-406F-A0AE-AE8B4D1E914D}">
+<ds:datastoreItem xmlns:ds="http://schemas.openxmlformats.org/officeDocument/2006/customXml" ds:itemID="{F9DF70F9-B312-4975-BB7E-3223A087FEE1}">
   <ds:schemaRefs>
     <ds:schemaRef ds:uri="http://schemas.openxmlformats.org/officeDocument/2006/bibliography"/>
   </ds:schemaRefs>

</xml_diff>